<commit_message>
new scrum of the last 2 days
</commit_message>
<xml_diff>
--- a/Scrum.docx
+++ b/Scrum.docx
@@ -2,6 +2,2863 @@
 <file path=word/document.xml><?xml version="1.0" encoding="utf-8"?>
 <w:document xmlns:wpc="http://schemas.microsoft.com/office/word/2010/wordprocessingCanvas" xmlns:cx="http://schemas.microsoft.com/office/drawing/2014/chartex" xmlns:cx1="http://schemas.microsoft.com/office/drawing/2015/9/8/chartex" xmlns:cx2="http://schemas.microsoft.com/office/drawing/2015/10/21/chartex" xmlns:cx3="http://schemas.microsoft.com/office/drawing/2016/5/9/chartex" xmlns:cx4="http://schemas.microsoft.com/office/drawing/2016/5/10/chartex" xmlns:cx5="http://schemas.microsoft.com/office/drawing/2016/5/11/chartex" xmlns:cx6="http://schemas.microsoft.com/office/drawing/2016/5/12/chartex" xmlns:cx7="http://schemas.microsoft.com/office/drawing/2016/5/13/chartex" xmlns:cx8="http://schemas.microsoft.com/office/drawing/2016/5/14/chartex" xmlns:mc="http://schemas.openxmlformats.org/markup-compatibility/2006" xmlns:aink="http://schemas.microsoft.com/office/drawing/2016/ink" xmlns:am3d="http://schemas.microsoft.com/office/drawing/2017/model3d" xmlns:o="urn:schemas-microsoft-com:office:office" xmlns:oel="http://schemas.microsoft.com/office/2019/extlst" xmlns:r="http://schemas.openxmlformats.org/officeDocument/2006/relationships" xmlns:m="http://schemas.openxmlformats.org/officeDocument/2006/math" xmlns:v="urn:schemas-microsoft-com:vml" xmlns:wp14="http://schemas.microsoft.com/office/word/2010/wordprocessingDrawing" xmlns:wp="http://schemas.openxmlformats.org/drawingml/2006/wordprocessingDrawing" xmlns:w10="urn:schemas-microsoft-com:office:word" xmlns:w="http://schemas.openxmlformats.org/wordprocessingml/2006/main" xmlns:w14="http://schemas.microsoft.com/office/word/2010/wordml" xmlns:w15="http://schemas.microsoft.com/office/word/2012/wordml" xmlns:w16cex="http://schemas.microsoft.com/office/word/2018/wordml/cex" xmlns:w16cid="http://schemas.microsoft.com/office/word/2016/wordml/cid" xmlns:w16="http://schemas.microsoft.com/office/word/2018/wordml" xmlns:w16sdtdh="http://schemas.microsoft.com/office/word/2020/wordml/sdtdatahash" xmlns:w16se="http://schemas.microsoft.com/office/word/2015/wordml/symex" xmlns:wpg="http://schemas.microsoft.com/office/word/2010/wordprocessingGroup" xmlns:wpi="http://schemas.microsoft.com/office/word/2010/wordprocessingInk" xmlns:wne="http://schemas.microsoft.com/office/word/2006/wordml" xmlns:wps="http://schemas.microsoft.com/office/word/2010/wordprocessingShape" mc:Ignorable="w14 w15 w16se w16cid w16 w16cex w16sdtdh wp14">
   <w:body>
+    <w:p>
+      <w:pPr>
+        <w:pStyle w:val="paragraph"/>
+        <w:spacing w:before="0" w:beforeAutospacing="0" w:after="0" w:afterAutospacing="0"/>
+        <w:textAlignment w:val="baseline"/>
+        <w:rPr>
+          <w:rFonts w:ascii="Segoe UI" w:hAnsi="Segoe UI" w:cs="Segoe UI"/>
+          <w:color w:val="2F5496"/>
+          <w:sz w:val="18"/>
+          <w:szCs w:val="18"/>
+        </w:rPr>
+      </w:pPr>
+      <w:r>
+        <w:rPr>
+          <w:rStyle w:val="eop"/>
+          <w:rFonts w:ascii="Calibri Light" w:hAnsi="Calibri Light" w:cs="Calibri Light"/>
+          <w:color w:val="2F5496"/>
+          <w:sz w:val="26"/>
+          <w:szCs w:val="26"/>
+        </w:rPr>
+        <w:t> </w:t>
+      </w:r>
+      <w:r>
+        <w:rPr>
+          <w:rStyle w:val="normaltextrun"/>
+          <w:rFonts w:ascii="Calibri Light" w:hAnsi="Calibri Light" w:cs="Calibri Light"/>
+          <w:color w:val="2F5496"/>
+          <w:sz w:val="32"/>
+          <w:szCs w:val="32"/>
+        </w:rPr>
+        <w:t>November 20, 2022</w:t>
+      </w:r>
+      <w:r>
+        <w:rPr>
+          <w:rStyle w:val="eop"/>
+          <w:rFonts w:ascii="Calibri Light" w:hAnsi="Calibri Light" w:cs="Calibri Light"/>
+          <w:color w:val="2F5496"/>
+          <w:sz w:val="32"/>
+          <w:szCs w:val="32"/>
+        </w:rPr>
+        <w:t> </w:t>
+      </w:r>
+    </w:p>
+    <w:p>
+      <w:pPr>
+        <w:pStyle w:val="paragraph"/>
+        <w:spacing w:before="0" w:beforeAutospacing="0" w:after="0" w:afterAutospacing="0"/>
+        <w:textAlignment w:val="baseline"/>
+        <w:rPr>
+          <w:rFonts w:ascii="Segoe UI" w:hAnsi="Segoe UI" w:cs="Segoe UI"/>
+          <w:color w:val="2F5496"/>
+          <w:sz w:val="18"/>
+          <w:szCs w:val="18"/>
+        </w:rPr>
+      </w:pPr>
+      <w:r>
+        <w:rPr>
+          <w:rStyle w:val="normaltextrun"/>
+          <w:rFonts w:ascii="Calibri Light" w:hAnsi="Calibri Light" w:cs="Calibri Light"/>
+          <w:color w:val="2F5496"/>
+          <w:sz w:val="26"/>
+          <w:szCs w:val="26"/>
+        </w:rPr>
+        <w:t>Ali</w:t>
+      </w:r>
+      <w:r>
+        <w:rPr>
+          <w:rStyle w:val="eop"/>
+          <w:rFonts w:ascii="Calibri Light" w:hAnsi="Calibri Light" w:cs="Calibri Light"/>
+          <w:color w:val="2F5496"/>
+          <w:sz w:val="26"/>
+          <w:szCs w:val="26"/>
+        </w:rPr>
+        <w:t> </w:t>
+      </w:r>
+    </w:p>
+    <w:p>
+      <w:pPr>
+        <w:pStyle w:val="paragraph"/>
+        <w:spacing w:before="0" w:beforeAutospacing="0" w:after="0" w:afterAutospacing="0"/>
+        <w:textAlignment w:val="baseline"/>
+        <w:rPr>
+          <w:rFonts w:ascii="Segoe UI" w:hAnsi="Segoe UI" w:cs="Segoe UI"/>
+          <w:sz w:val="18"/>
+          <w:szCs w:val="18"/>
+        </w:rPr>
+      </w:pPr>
+      <w:r>
+        <w:rPr>
+          <w:rStyle w:val="normaltextrun"/>
+          <w:rFonts w:ascii="Calibri" w:hAnsi="Calibri" w:cs="Calibri"/>
+          <w:color w:val="000000"/>
+          <w:sz w:val="22"/>
+          <w:szCs w:val="22"/>
+        </w:rPr>
+        <w:t xml:space="preserve">1.What </w:t>
+      </w:r>
+      <w:r>
+        <w:rPr>
+          <w:rStyle w:val="normaltextrun"/>
+          <w:rFonts w:ascii="Calibri" w:hAnsi="Calibri" w:cs="Calibri"/>
+          <w:color w:val="000000"/>
+          <w:sz w:val="22"/>
+          <w:szCs w:val="22"/>
+          <w:lang w:val="x-none"/>
+        </w:rPr>
+        <w:t>I have done / not done since last Scrum?</w:t>
+      </w:r>
+      <w:r>
+        <w:rPr>
+          <w:rStyle w:val="eop"/>
+          <w:rFonts w:ascii="Calibri" w:hAnsi="Calibri" w:cs="Calibri"/>
+          <w:color w:val="000000"/>
+          <w:sz w:val="22"/>
+          <w:szCs w:val="22"/>
+        </w:rPr>
+        <w:t> </w:t>
+      </w:r>
+    </w:p>
+    <w:p>
+      <w:pPr>
+        <w:pStyle w:val="paragraph"/>
+        <w:numPr>
+          <w:ilvl w:val="0"/>
+          <w:numId w:val="3"/>
+        </w:numPr>
+        <w:spacing w:before="0" w:beforeAutospacing="0" w:after="0" w:afterAutospacing="0"/>
+        <w:ind w:left="1080" w:firstLine="0"/>
+        <w:textAlignment w:val="baseline"/>
+        <w:rPr>
+          <w:rFonts w:ascii="Calibri" w:hAnsi="Calibri" w:cs="Calibri"/>
+          <w:sz w:val="22"/>
+          <w:szCs w:val="22"/>
+        </w:rPr>
+      </w:pPr>
+      <w:r>
+        <w:rPr>
+          <w:rStyle w:val="normaltextrun"/>
+          <w:rFonts w:ascii="Calibri" w:hAnsi="Calibri" w:cs="Calibri"/>
+          <w:color w:val="000000"/>
+          <w:sz w:val="22"/>
+          <w:szCs w:val="22"/>
+          <w:lang w:val="x-none"/>
+        </w:rPr>
+        <w:t xml:space="preserve">Refreshed on Python (1 </w:t>
+      </w:r>
+      <w:proofErr w:type="spellStart"/>
+      <w:r>
+        <w:rPr>
+          <w:rStyle w:val="normaltextrun"/>
+          <w:rFonts w:ascii="Calibri" w:hAnsi="Calibri" w:cs="Calibri"/>
+          <w:color w:val="000000"/>
+          <w:sz w:val="22"/>
+          <w:szCs w:val="22"/>
+          <w:lang w:val="x-none"/>
+        </w:rPr>
+        <w:t>hr</w:t>
+      </w:r>
+      <w:proofErr w:type="spellEnd"/>
+      <w:r>
+        <w:rPr>
+          <w:rStyle w:val="normaltextrun"/>
+          <w:rFonts w:ascii="Calibri" w:hAnsi="Calibri" w:cs="Calibri"/>
+          <w:color w:val="000000"/>
+          <w:sz w:val="22"/>
+          <w:szCs w:val="22"/>
+          <w:lang w:val="x-none"/>
+        </w:rPr>
+        <w:t>)</w:t>
+      </w:r>
+      <w:r>
+        <w:rPr>
+          <w:rStyle w:val="eop"/>
+          <w:rFonts w:ascii="Calibri" w:hAnsi="Calibri" w:cs="Calibri"/>
+          <w:color w:val="000000"/>
+          <w:sz w:val="22"/>
+          <w:szCs w:val="22"/>
+        </w:rPr>
+        <w:t> </w:t>
+      </w:r>
+    </w:p>
+    <w:p>
+      <w:pPr>
+        <w:pStyle w:val="paragraph"/>
+        <w:numPr>
+          <w:ilvl w:val="0"/>
+          <w:numId w:val="3"/>
+        </w:numPr>
+        <w:spacing w:before="0" w:beforeAutospacing="0" w:after="0" w:afterAutospacing="0"/>
+        <w:ind w:left="1080" w:firstLine="0"/>
+        <w:textAlignment w:val="baseline"/>
+        <w:rPr>
+          <w:rFonts w:ascii="Calibri" w:hAnsi="Calibri" w:cs="Calibri"/>
+          <w:sz w:val="22"/>
+          <w:szCs w:val="22"/>
+        </w:rPr>
+      </w:pPr>
+      <w:r>
+        <w:rPr>
+          <w:rStyle w:val="normaltextrun"/>
+          <w:rFonts w:ascii="Calibri" w:hAnsi="Calibri" w:cs="Calibri"/>
+          <w:color w:val="000000"/>
+          <w:sz w:val="22"/>
+          <w:szCs w:val="22"/>
+          <w:lang w:val="x-none"/>
+        </w:rPr>
+        <w:t>Finished a tutorial on CRUD using react and Django</w:t>
+      </w:r>
+      <w:r>
+        <w:rPr>
+          <w:rStyle w:val="eop"/>
+          <w:rFonts w:ascii="Calibri" w:hAnsi="Calibri" w:cs="Calibri"/>
+          <w:color w:val="000000"/>
+          <w:sz w:val="22"/>
+          <w:szCs w:val="22"/>
+        </w:rPr>
+        <w:t> </w:t>
+      </w:r>
+    </w:p>
+    <w:p>
+      <w:pPr>
+        <w:pStyle w:val="paragraph"/>
+        <w:spacing w:before="0" w:beforeAutospacing="0" w:after="0" w:afterAutospacing="0"/>
+        <w:textAlignment w:val="baseline"/>
+        <w:rPr>
+          <w:rFonts w:ascii="Segoe UI" w:hAnsi="Segoe UI" w:cs="Segoe UI"/>
+          <w:sz w:val="18"/>
+          <w:szCs w:val="18"/>
+        </w:rPr>
+      </w:pPr>
+      <w:r>
+        <w:rPr>
+          <w:rStyle w:val="normaltextrun"/>
+          <w:rFonts w:ascii="Calibri" w:hAnsi="Calibri" w:cs="Calibri"/>
+          <w:color w:val="000000"/>
+          <w:sz w:val="22"/>
+          <w:szCs w:val="22"/>
+          <w:lang w:val="x-none"/>
+        </w:rPr>
+        <w:t>2. What I plan to do from this scrum to next? (next 24 hours)</w:t>
+      </w:r>
+      <w:r>
+        <w:rPr>
+          <w:rStyle w:val="eop"/>
+          <w:rFonts w:ascii="Calibri" w:hAnsi="Calibri" w:cs="Calibri"/>
+          <w:color w:val="000000"/>
+          <w:sz w:val="22"/>
+          <w:szCs w:val="22"/>
+        </w:rPr>
+        <w:t> </w:t>
+      </w:r>
+    </w:p>
+    <w:p>
+      <w:pPr>
+        <w:pStyle w:val="paragraph"/>
+        <w:numPr>
+          <w:ilvl w:val="0"/>
+          <w:numId w:val="4"/>
+        </w:numPr>
+        <w:spacing w:before="0" w:beforeAutospacing="0" w:after="0" w:afterAutospacing="0"/>
+        <w:ind w:left="1080" w:firstLine="0"/>
+        <w:textAlignment w:val="baseline"/>
+        <w:rPr>
+          <w:rFonts w:ascii="Calibri" w:hAnsi="Calibri" w:cs="Calibri"/>
+          <w:sz w:val="22"/>
+          <w:szCs w:val="22"/>
+        </w:rPr>
+      </w:pPr>
+      <w:r>
+        <w:rPr>
+          <w:rStyle w:val="normaltextrun"/>
+          <w:rFonts w:ascii="Calibri" w:hAnsi="Calibri" w:cs="Calibri"/>
+          <w:color w:val="000000"/>
+          <w:sz w:val="22"/>
+          <w:szCs w:val="22"/>
+          <w:lang w:val="x-none"/>
+        </w:rPr>
+        <w:t>Familiarize myself in using Python classes</w:t>
+      </w:r>
+      <w:r>
+        <w:rPr>
+          <w:rStyle w:val="eop"/>
+          <w:rFonts w:ascii="Calibri" w:hAnsi="Calibri" w:cs="Calibri"/>
+          <w:color w:val="000000"/>
+          <w:sz w:val="22"/>
+          <w:szCs w:val="22"/>
+        </w:rPr>
+        <w:t> </w:t>
+      </w:r>
+    </w:p>
+    <w:p>
+      <w:pPr>
+        <w:pStyle w:val="paragraph"/>
+        <w:numPr>
+          <w:ilvl w:val="0"/>
+          <w:numId w:val="4"/>
+        </w:numPr>
+        <w:spacing w:before="0" w:beforeAutospacing="0" w:after="0" w:afterAutospacing="0"/>
+        <w:ind w:left="1080" w:firstLine="0"/>
+        <w:textAlignment w:val="baseline"/>
+        <w:rPr>
+          <w:rFonts w:ascii="Calibri" w:hAnsi="Calibri" w:cs="Calibri"/>
+          <w:sz w:val="22"/>
+          <w:szCs w:val="22"/>
+        </w:rPr>
+      </w:pPr>
+      <w:r>
+        <w:rPr>
+          <w:rStyle w:val="normaltextrun"/>
+          <w:rFonts w:ascii="Calibri" w:hAnsi="Calibri" w:cs="Calibri"/>
+          <w:color w:val="000000"/>
+          <w:sz w:val="22"/>
+          <w:szCs w:val="22"/>
+          <w:lang w:val="x-none"/>
+        </w:rPr>
+        <w:t xml:space="preserve">Follow another tutorial on </w:t>
+      </w:r>
+      <w:proofErr w:type="spellStart"/>
+      <w:r>
+        <w:rPr>
+          <w:rStyle w:val="normaltextrun"/>
+          <w:rFonts w:ascii="Calibri" w:hAnsi="Calibri" w:cs="Calibri"/>
+          <w:color w:val="000000"/>
+          <w:sz w:val="22"/>
+          <w:szCs w:val="22"/>
+          <w:lang w:val="x-none"/>
+        </w:rPr>
+        <w:t>django</w:t>
+      </w:r>
+      <w:proofErr w:type="spellEnd"/>
+      <w:r>
+        <w:rPr>
+          <w:rStyle w:val="normaltextrun"/>
+          <w:rFonts w:ascii="Calibri" w:hAnsi="Calibri" w:cs="Calibri"/>
+          <w:color w:val="000000"/>
+          <w:sz w:val="22"/>
+          <w:szCs w:val="22"/>
+          <w:lang w:val="x-none"/>
+        </w:rPr>
+        <w:t xml:space="preserve"> security?</w:t>
+      </w:r>
+      <w:r>
+        <w:rPr>
+          <w:rStyle w:val="eop"/>
+          <w:rFonts w:ascii="Calibri" w:hAnsi="Calibri" w:cs="Calibri"/>
+          <w:color w:val="000000"/>
+          <w:sz w:val="22"/>
+          <w:szCs w:val="22"/>
+        </w:rPr>
+        <w:t> </w:t>
+      </w:r>
+    </w:p>
+    <w:p>
+      <w:pPr>
+        <w:pStyle w:val="paragraph"/>
+        <w:numPr>
+          <w:ilvl w:val="0"/>
+          <w:numId w:val="4"/>
+        </w:numPr>
+        <w:spacing w:before="0" w:beforeAutospacing="0" w:after="0" w:afterAutospacing="0"/>
+        <w:ind w:left="1080" w:firstLine="0"/>
+        <w:textAlignment w:val="baseline"/>
+        <w:rPr>
+          <w:rFonts w:ascii="Calibri" w:hAnsi="Calibri" w:cs="Calibri"/>
+          <w:sz w:val="22"/>
+          <w:szCs w:val="22"/>
+        </w:rPr>
+      </w:pPr>
+      <w:r>
+        <w:rPr>
+          <w:rStyle w:val="normaltextrun"/>
+          <w:rFonts w:ascii="Calibri" w:hAnsi="Calibri" w:cs="Calibri"/>
+          <w:color w:val="000000"/>
+          <w:sz w:val="22"/>
+          <w:szCs w:val="22"/>
+          <w:lang w:val="x-none"/>
+        </w:rPr>
+        <w:t>Start a user story</w:t>
+      </w:r>
+      <w:r>
+        <w:rPr>
+          <w:rStyle w:val="eop"/>
+          <w:rFonts w:ascii="Calibri" w:hAnsi="Calibri" w:cs="Calibri"/>
+          <w:color w:val="000000"/>
+          <w:sz w:val="22"/>
+          <w:szCs w:val="22"/>
+        </w:rPr>
+        <w:t> </w:t>
+      </w:r>
+    </w:p>
+    <w:p>
+      <w:pPr>
+        <w:pStyle w:val="paragraph"/>
+        <w:spacing w:before="0" w:beforeAutospacing="0" w:after="0" w:afterAutospacing="0"/>
+        <w:textAlignment w:val="baseline"/>
+        <w:rPr>
+          <w:rFonts w:ascii="Segoe UI" w:hAnsi="Segoe UI" w:cs="Segoe UI"/>
+          <w:sz w:val="18"/>
+          <w:szCs w:val="18"/>
+        </w:rPr>
+      </w:pPr>
+      <w:r>
+        <w:rPr>
+          <w:rStyle w:val="normaltextrun"/>
+          <w:rFonts w:ascii="Calibri" w:hAnsi="Calibri" w:cs="Calibri"/>
+          <w:color w:val="000000"/>
+          <w:sz w:val="22"/>
+          <w:szCs w:val="22"/>
+          <w:lang w:val="x-none"/>
+        </w:rPr>
+        <w:t>3. Where do I need assistance? What do I need to figure out?</w:t>
+      </w:r>
+      <w:r>
+        <w:rPr>
+          <w:rStyle w:val="eop"/>
+          <w:rFonts w:ascii="Calibri" w:hAnsi="Calibri" w:cs="Calibri"/>
+          <w:color w:val="000000"/>
+          <w:sz w:val="22"/>
+          <w:szCs w:val="22"/>
+        </w:rPr>
+        <w:t> </w:t>
+      </w:r>
+    </w:p>
+    <w:p>
+      <w:pPr>
+        <w:pStyle w:val="paragraph"/>
+        <w:spacing w:before="0" w:beforeAutospacing="0" w:after="0" w:afterAutospacing="0"/>
+        <w:textAlignment w:val="baseline"/>
+        <w:rPr>
+          <w:rFonts w:ascii="Segoe UI" w:hAnsi="Segoe UI" w:cs="Segoe UI"/>
+          <w:sz w:val="18"/>
+          <w:szCs w:val="18"/>
+        </w:rPr>
+      </w:pPr>
+      <w:r>
+        <w:rPr>
+          <w:rStyle w:val="eop"/>
+          <w:rFonts w:ascii="Calibri" w:hAnsi="Calibri" w:cs="Calibri"/>
+          <w:color w:val="000000"/>
+          <w:sz w:val="22"/>
+          <w:szCs w:val="22"/>
+        </w:rPr>
+        <w:t> </w:t>
+      </w:r>
+    </w:p>
+    <w:p>
+      <w:pPr>
+        <w:pStyle w:val="paragraph"/>
+        <w:spacing w:before="0" w:beforeAutospacing="0" w:after="0" w:afterAutospacing="0"/>
+        <w:textAlignment w:val="baseline"/>
+        <w:rPr>
+          <w:rFonts w:ascii="Segoe UI" w:hAnsi="Segoe UI" w:cs="Segoe UI"/>
+          <w:color w:val="2F5496"/>
+          <w:sz w:val="18"/>
+          <w:szCs w:val="18"/>
+        </w:rPr>
+      </w:pPr>
+      <w:r>
+        <w:rPr>
+          <w:rStyle w:val="normaltextrun"/>
+          <w:rFonts w:ascii="Calibri Light" w:hAnsi="Calibri Light" w:cs="Calibri Light"/>
+          <w:color w:val="2F5496"/>
+          <w:sz w:val="26"/>
+          <w:szCs w:val="26"/>
+        </w:rPr>
+        <w:t>Louis</w:t>
+      </w:r>
+      <w:r>
+        <w:rPr>
+          <w:rStyle w:val="eop"/>
+          <w:rFonts w:ascii="Calibri Light" w:hAnsi="Calibri Light" w:cs="Calibri Light"/>
+          <w:color w:val="2F5496"/>
+          <w:sz w:val="26"/>
+          <w:szCs w:val="26"/>
+        </w:rPr>
+        <w:t> </w:t>
+      </w:r>
+    </w:p>
+    <w:p>
+      <w:pPr>
+        <w:pStyle w:val="paragraph"/>
+        <w:spacing w:before="0" w:beforeAutospacing="0" w:after="0" w:afterAutospacing="0"/>
+        <w:textAlignment w:val="baseline"/>
+        <w:rPr>
+          <w:rFonts w:ascii="Segoe UI" w:hAnsi="Segoe UI" w:cs="Segoe UI"/>
+          <w:sz w:val="18"/>
+          <w:szCs w:val="18"/>
+        </w:rPr>
+      </w:pPr>
+      <w:r>
+        <w:rPr>
+          <w:rStyle w:val="normaltextrun"/>
+          <w:rFonts w:ascii="Calibri" w:hAnsi="Calibri" w:cs="Calibri"/>
+          <w:color w:val="000000"/>
+          <w:sz w:val="22"/>
+          <w:szCs w:val="22"/>
+        </w:rPr>
+        <w:t xml:space="preserve">1.What </w:t>
+      </w:r>
+      <w:r>
+        <w:rPr>
+          <w:rStyle w:val="normaltextrun"/>
+          <w:rFonts w:ascii="Calibri" w:hAnsi="Calibri" w:cs="Calibri"/>
+          <w:color w:val="000000"/>
+          <w:sz w:val="22"/>
+          <w:szCs w:val="22"/>
+          <w:lang w:val="x-none"/>
+        </w:rPr>
+        <w:t>I have done / not done since last Scrum?</w:t>
+      </w:r>
+      <w:r>
+        <w:rPr>
+          <w:rStyle w:val="eop"/>
+          <w:rFonts w:ascii="Calibri" w:hAnsi="Calibri" w:cs="Calibri"/>
+          <w:color w:val="000000"/>
+          <w:sz w:val="22"/>
+          <w:szCs w:val="22"/>
+        </w:rPr>
+        <w:t> </w:t>
+      </w:r>
+    </w:p>
+    <w:p>
+      <w:pPr>
+        <w:pStyle w:val="paragraph"/>
+        <w:spacing w:before="0" w:beforeAutospacing="0" w:after="0" w:afterAutospacing="0"/>
+        <w:textAlignment w:val="baseline"/>
+        <w:rPr>
+          <w:rFonts w:ascii="Segoe UI" w:hAnsi="Segoe UI" w:cs="Segoe UI"/>
+          <w:sz w:val="18"/>
+          <w:szCs w:val="18"/>
+        </w:rPr>
+      </w:pPr>
+      <w:r>
+        <w:rPr>
+          <w:rStyle w:val="tabchar"/>
+          <w:rFonts w:ascii="Calibri" w:hAnsi="Calibri" w:cs="Calibri"/>
+          <w:sz w:val="22"/>
+          <w:szCs w:val="22"/>
+        </w:rPr>
+        <w:tab/>
+      </w:r>
+      <w:r>
+        <w:rPr>
+          <w:rStyle w:val="normaltextrun"/>
+          <w:rFonts w:ascii="Calibri" w:hAnsi="Calibri" w:cs="Calibri"/>
+          <w:color w:val="000000"/>
+          <w:sz w:val="22"/>
+          <w:szCs w:val="22"/>
+          <w:lang w:val="x-none"/>
+        </w:rPr>
+        <w:t xml:space="preserve">- Django and react </w:t>
+      </w:r>
+      <w:proofErr w:type="spellStart"/>
+      <w:r>
+        <w:rPr>
+          <w:rStyle w:val="normaltextrun"/>
+          <w:rFonts w:ascii="Calibri" w:hAnsi="Calibri" w:cs="Calibri"/>
+          <w:color w:val="000000"/>
+          <w:sz w:val="22"/>
+          <w:szCs w:val="22"/>
+          <w:lang w:val="x-none"/>
+        </w:rPr>
+        <w:t>Todolist</w:t>
+      </w:r>
+      <w:proofErr w:type="spellEnd"/>
+      <w:r>
+        <w:rPr>
+          <w:rStyle w:val="normaltextrun"/>
+          <w:rFonts w:ascii="Calibri" w:hAnsi="Calibri" w:cs="Calibri"/>
+          <w:color w:val="000000"/>
+          <w:sz w:val="22"/>
+          <w:szCs w:val="22"/>
+          <w:lang w:val="x-none"/>
+        </w:rPr>
+        <w:t xml:space="preserve"> Tutorial</w:t>
+      </w:r>
+      <w:r>
+        <w:rPr>
+          <w:rStyle w:val="eop"/>
+          <w:rFonts w:ascii="Calibri" w:hAnsi="Calibri" w:cs="Calibri"/>
+          <w:color w:val="000000"/>
+          <w:sz w:val="22"/>
+          <w:szCs w:val="22"/>
+        </w:rPr>
+        <w:t> </w:t>
+      </w:r>
+    </w:p>
+    <w:p>
+      <w:pPr>
+        <w:pStyle w:val="paragraph"/>
+        <w:spacing w:before="0" w:beforeAutospacing="0" w:after="0" w:afterAutospacing="0"/>
+        <w:textAlignment w:val="baseline"/>
+        <w:rPr>
+          <w:rFonts w:ascii="Segoe UI" w:hAnsi="Segoe UI" w:cs="Segoe UI"/>
+          <w:sz w:val="18"/>
+          <w:szCs w:val="18"/>
+        </w:rPr>
+      </w:pPr>
+      <w:r>
+        <w:rPr>
+          <w:rStyle w:val="tabchar"/>
+          <w:rFonts w:ascii="Calibri" w:hAnsi="Calibri" w:cs="Calibri"/>
+          <w:sz w:val="22"/>
+          <w:szCs w:val="22"/>
+        </w:rPr>
+        <w:tab/>
+      </w:r>
+      <w:r>
+        <w:rPr>
+          <w:rStyle w:val="normaltextrun"/>
+          <w:rFonts w:ascii="Calibri" w:hAnsi="Calibri" w:cs="Calibri"/>
+          <w:color w:val="000000"/>
+          <w:sz w:val="22"/>
+          <w:szCs w:val="22"/>
+          <w:lang w:val="x-none"/>
+        </w:rPr>
+        <w:t xml:space="preserve">- started tech with </w:t>
+      </w:r>
+      <w:proofErr w:type="spellStart"/>
+      <w:r>
+        <w:rPr>
+          <w:rStyle w:val="normaltextrun"/>
+          <w:rFonts w:ascii="Calibri" w:hAnsi="Calibri" w:cs="Calibri"/>
+          <w:color w:val="000000"/>
+          <w:sz w:val="22"/>
+          <w:szCs w:val="22"/>
+          <w:lang w:val="x-none"/>
+        </w:rPr>
+        <w:t>tim</w:t>
+      </w:r>
+      <w:proofErr w:type="spellEnd"/>
+      <w:r>
+        <w:rPr>
+          <w:rStyle w:val="normaltextrun"/>
+          <w:rFonts w:ascii="Calibri" w:hAnsi="Calibri" w:cs="Calibri"/>
+          <w:color w:val="000000"/>
+          <w:sz w:val="22"/>
+          <w:szCs w:val="22"/>
+          <w:lang w:val="x-none"/>
+        </w:rPr>
+        <w:t xml:space="preserve"> tutorial</w:t>
+      </w:r>
+      <w:r>
+        <w:rPr>
+          <w:rStyle w:val="eop"/>
+          <w:rFonts w:ascii="Calibri" w:hAnsi="Calibri" w:cs="Calibri"/>
+          <w:color w:val="000000"/>
+          <w:sz w:val="22"/>
+          <w:szCs w:val="22"/>
+        </w:rPr>
+        <w:t> </w:t>
+      </w:r>
+    </w:p>
+    <w:p>
+      <w:pPr>
+        <w:pStyle w:val="paragraph"/>
+        <w:spacing w:before="0" w:beforeAutospacing="0" w:after="0" w:afterAutospacing="0"/>
+        <w:textAlignment w:val="baseline"/>
+        <w:rPr>
+          <w:rFonts w:ascii="Segoe UI" w:hAnsi="Segoe UI" w:cs="Segoe UI"/>
+          <w:sz w:val="18"/>
+          <w:szCs w:val="18"/>
+        </w:rPr>
+      </w:pPr>
+      <w:r>
+        <w:rPr>
+          <w:rStyle w:val="normaltextrun"/>
+          <w:rFonts w:ascii="Calibri" w:hAnsi="Calibri" w:cs="Calibri"/>
+          <w:color w:val="000000"/>
+          <w:sz w:val="22"/>
+          <w:szCs w:val="22"/>
+          <w:lang w:val="x-none"/>
+        </w:rPr>
+        <w:t>2. What I plan to do from this scrum to next? (next 24 hours)</w:t>
+      </w:r>
+      <w:r>
+        <w:rPr>
+          <w:rStyle w:val="eop"/>
+          <w:rFonts w:ascii="Calibri" w:hAnsi="Calibri" w:cs="Calibri"/>
+          <w:color w:val="000000"/>
+          <w:sz w:val="22"/>
+          <w:szCs w:val="22"/>
+        </w:rPr>
+        <w:t> </w:t>
+      </w:r>
+    </w:p>
+    <w:p>
+      <w:pPr>
+        <w:pStyle w:val="paragraph"/>
+        <w:spacing w:before="0" w:beforeAutospacing="0" w:after="0" w:afterAutospacing="0"/>
+        <w:textAlignment w:val="baseline"/>
+        <w:rPr>
+          <w:rFonts w:ascii="Segoe UI" w:hAnsi="Segoe UI" w:cs="Segoe UI"/>
+          <w:sz w:val="18"/>
+          <w:szCs w:val="18"/>
+        </w:rPr>
+      </w:pPr>
+      <w:r>
+        <w:rPr>
+          <w:rStyle w:val="tabchar"/>
+          <w:rFonts w:ascii="Calibri" w:hAnsi="Calibri" w:cs="Calibri"/>
+          <w:sz w:val="22"/>
+          <w:szCs w:val="22"/>
+        </w:rPr>
+        <w:tab/>
+      </w:r>
+      <w:r>
+        <w:rPr>
+          <w:rStyle w:val="normaltextrun"/>
+          <w:rFonts w:ascii="Calibri" w:hAnsi="Calibri" w:cs="Calibri"/>
+          <w:color w:val="000000"/>
+          <w:sz w:val="22"/>
+          <w:szCs w:val="22"/>
+          <w:lang w:val="x-none"/>
+        </w:rPr>
+        <w:t xml:space="preserve">- finish tech with </w:t>
+      </w:r>
+      <w:proofErr w:type="spellStart"/>
+      <w:r>
+        <w:rPr>
+          <w:rStyle w:val="normaltextrun"/>
+          <w:rFonts w:ascii="Calibri" w:hAnsi="Calibri" w:cs="Calibri"/>
+          <w:color w:val="000000"/>
+          <w:sz w:val="22"/>
+          <w:szCs w:val="22"/>
+          <w:lang w:val="x-none"/>
+        </w:rPr>
+        <w:t>tim</w:t>
+      </w:r>
+      <w:proofErr w:type="spellEnd"/>
+      <w:r>
+        <w:rPr>
+          <w:rStyle w:val="normaltextrun"/>
+          <w:rFonts w:ascii="Calibri" w:hAnsi="Calibri" w:cs="Calibri"/>
+          <w:color w:val="000000"/>
+          <w:sz w:val="22"/>
+          <w:szCs w:val="22"/>
+          <w:lang w:val="x-none"/>
+        </w:rPr>
+        <w:t xml:space="preserve"> </w:t>
+      </w:r>
+      <w:proofErr w:type="spellStart"/>
+      <w:r>
+        <w:rPr>
+          <w:rStyle w:val="normaltextrun"/>
+          <w:rFonts w:ascii="Calibri" w:hAnsi="Calibri" w:cs="Calibri"/>
+          <w:color w:val="000000"/>
+          <w:sz w:val="22"/>
+          <w:szCs w:val="22"/>
+          <w:lang w:val="x-none"/>
+        </w:rPr>
+        <w:t>tuto</w:t>
+      </w:r>
+      <w:proofErr w:type="spellEnd"/>
+      <w:r>
+        <w:rPr>
+          <w:rStyle w:val="eop"/>
+          <w:rFonts w:ascii="Calibri" w:hAnsi="Calibri" w:cs="Calibri"/>
+          <w:color w:val="000000"/>
+          <w:sz w:val="22"/>
+          <w:szCs w:val="22"/>
+        </w:rPr>
+        <w:t> </w:t>
+      </w:r>
+    </w:p>
+    <w:p>
+      <w:pPr>
+        <w:pStyle w:val="paragraph"/>
+        <w:spacing w:before="0" w:beforeAutospacing="0" w:after="0" w:afterAutospacing="0"/>
+        <w:textAlignment w:val="baseline"/>
+        <w:rPr>
+          <w:rFonts w:ascii="Segoe UI" w:hAnsi="Segoe UI" w:cs="Segoe UI"/>
+          <w:sz w:val="18"/>
+          <w:szCs w:val="18"/>
+        </w:rPr>
+      </w:pPr>
+      <w:r>
+        <w:rPr>
+          <w:rStyle w:val="normaltextrun"/>
+          <w:rFonts w:ascii="Calibri" w:hAnsi="Calibri" w:cs="Calibri"/>
+          <w:color w:val="000000"/>
+          <w:sz w:val="22"/>
+          <w:szCs w:val="22"/>
+          <w:lang w:val="x-none"/>
+        </w:rPr>
+        <w:t>3. Where do I need assistance? What do I need to figure out?</w:t>
+      </w:r>
+      <w:r>
+        <w:rPr>
+          <w:rStyle w:val="eop"/>
+          <w:rFonts w:ascii="Calibri" w:hAnsi="Calibri" w:cs="Calibri"/>
+          <w:color w:val="000000"/>
+          <w:sz w:val="22"/>
+          <w:szCs w:val="22"/>
+        </w:rPr>
+        <w:t> </w:t>
+      </w:r>
+    </w:p>
+    <w:p>
+      <w:pPr>
+        <w:pStyle w:val="paragraph"/>
+        <w:spacing w:before="0" w:beforeAutospacing="0" w:after="0" w:afterAutospacing="0"/>
+        <w:textAlignment w:val="baseline"/>
+        <w:rPr>
+          <w:rFonts w:ascii="Segoe UI" w:hAnsi="Segoe UI" w:cs="Segoe UI"/>
+          <w:sz w:val="18"/>
+          <w:szCs w:val="18"/>
+        </w:rPr>
+      </w:pPr>
+      <w:r>
+        <w:rPr>
+          <w:rStyle w:val="tabchar"/>
+          <w:rFonts w:ascii="Calibri" w:hAnsi="Calibri" w:cs="Calibri"/>
+          <w:sz w:val="22"/>
+          <w:szCs w:val="22"/>
+        </w:rPr>
+        <w:tab/>
+      </w:r>
+      <w:r>
+        <w:rPr>
+          <w:rStyle w:val="normaltextrun"/>
+          <w:rFonts w:ascii="Calibri" w:hAnsi="Calibri" w:cs="Calibri"/>
+          <w:color w:val="000000"/>
+          <w:sz w:val="22"/>
+          <w:szCs w:val="22"/>
+          <w:lang w:val="x-none"/>
+        </w:rPr>
+        <w:t>- Using what we learned to build something and host it ?</w:t>
+      </w:r>
+      <w:r>
+        <w:rPr>
+          <w:rStyle w:val="eop"/>
+          <w:rFonts w:ascii="Calibri" w:hAnsi="Calibri" w:cs="Calibri"/>
+          <w:color w:val="000000"/>
+          <w:sz w:val="22"/>
+          <w:szCs w:val="22"/>
+        </w:rPr>
+        <w:t> </w:t>
+      </w:r>
+    </w:p>
+    <w:p>
+      <w:pPr>
+        <w:pStyle w:val="paragraph"/>
+        <w:spacing w:before="0" w:beforeAutospacing="0" w:after="0" w:afterAutospacing="0"/>
+        <w:textAlignment w:val="baseline"/>
+        <w:rPr>
+          <w:rFonts w:ascii="Segoe UI" w:hAnsi="Segoe UI" w:cs="Segoe UI"/>
+          <w:sz w:val="18"/>
+          <w:szCs w:val="18"/>
+        </w:rPr>
+      </w:pPr>
+      <w:r>
+        <w:rPr>
+          <w:rStyle w:val="eop"/>
+          <w:rFonts w:ascii="Calibri" w:hAnsi="Calibri" w:cs="Calibri"/>
+          <w:color w:val="000000"/>
+          <w:sz w:val="22"/>
+          <w:szCs w:val="22"/>
+        </w:rPr>
+        <w:t> </w:t>
+      </w:r>
+    </w:p>
+    <w:p>
+      <w:pPr>
+        <w:pStyle w:val="paragraph"/>
+        <w:spacing w:before="0" w:beforeAutospacing="0" w:after="0" w:afterAutospacing="0"/>
+        <w:textAlignment w:val="baseline"/>
+        <w:rPr>
+          <w:rFonts w:ascii="Segoe UI" w:hAnsi="Segoe UI" w:cs="Segoe UI"/>
+          <w:sz w:val="18"/>
+          <w:szCs w:val="18"/>
+        </w:rPr>
+      </w:pPr>
+      <w:r>
+        <w:rPr>
+          <w:rStyle w:val="eop"/>
+          <w:rFonts w:ascii="Calibri" w:hAnsi="Calibri" w:cs="Calibri"/>
+          <w:sz w:val="22"/>
+          <w:szCs w:val="22"/>
+        </w:rPr>
+        <w:t> </w:t>
+      </w:r>
+    </w:p>
+    <w:p>
+      <w:pPr>
+        <w:pStyle w:val="paragraph"/>
+        <w:spacing w:before="0" w:beforeAutospacing="0" w:after="0" w:afterAutospacing="0"/>
+        <w:textAlignment w:val="baseline"/>
+        <w:rPr>
+          <w:rFonts w:ascii="Segoe UI" w:hAnsi="Segoe UI" w:cs="Segoe UI"/>
+          <w:color w:val="2F5496"/>
+          <w:sz w:val="18"/>
+          <w:szCs w:val="18"/>
+        </w:rPr>
+      </w:pPr>
+      <w:r>
+        <w:rPr>
+          <w:rStyle w:val="normaltextrun"/>
+          <w:rFonts w:ascii="Calibri Light" w:hAnsi="Calibri Light" w:cs="Calibri Light"/>
+          <w:color w:val="2F5496"/>
+          <w:sz w:val="32"/>
+          <w:szCs w:val="32"/>
+        </w:rPr>
+        <w:t>November 18, 2022</w:t>
+      </w:r>
+      <w:r>
+        <w:rPr>
+          <w:rStyle w:val="eop"/>
+          <w:rFonts w:ascii="Calibri Light" w:hAnsi="Calibri Light" w:cs="Calibri Light"/>
+          <w:color w:val="2F5496"/>
+          <w:sz w:val="32"/>
+          <w:szCs w:val="32"/>
+        </w:rPr>
+        <w:t> </w:t>
+      </w:r>
+    </w:p>
+    <w:p>
+      <w:pPr>
+        <w:pStyle w:val="paragraph"/>
+        <w:spacing w:before="0" w:beforeAutospacing="0" w:after="0" w:afterAutospacing="0"/>
+        <w:textAlignment w:val="baseline"/>
+        <w:rPr>
+          <w:rFonts w:ascii="Segoe UI" w:hAnsi="Segoe UI" w:cs="Segoe UI"/>
+          <w:color w:val="2F5496"/>
+          <w:sz w:val="18"/>
+          <w:szCs w:val="18"/>
+        </w:rPr>
+      </w:pPr>
+      <w:r>
+        <w:rPr>
+          <w:rStyle w:val="eop"/>
+          <w:rFonts w:ascii="Calibri Light" w:hAnsi="Calibri Light" w:cs="Calibri Light"/>
+          <w:color w:val="2F5496"/>
+          <w:sz w:val="26"/>
+          <w:szCs w:val="26"/>
+        </w:rPr>
+        <w:t> </w:t>
+      </w:r>
+    </w:p>
+    <w:p>
+      <w:pPr>
+        <w:pStyle w:val="paragraph"/>
+        <w:spacing w:before="0" w:beforeAutospacing="0" w:after="0" w:afterAutospacing="0"/>
+        <w:textAlignment w:val="baseline"/>
+        <w:rPr>
+          <w:rFonts w:ascii="Segoe UI" w:hAnsi="Segoe UI" w:cs="Segoe UI"/>
+          <w:color w:val="2F5496"/>
+          <w:sz w:val="18"/>
+          <w:szCs w:val="18"/>
+        </w:rPr>
+      </w:pPr>
+      <w:r>
+        <w:rPr>
+          <w:rStyle w:val="normaltextrun"/>
+          <w:rFonts w:ascii="Calibri Light" w:hAnsi="Calibri Light" w:cs="Calibri Light"/>
+          <w:color w:val="2F5496"/>
+          <w:sz w:val="26"/>
+          <w:szCs w:val="26"/>
+        </w:rPr>
+        <w:t>Louis</w:t>
+      </w:r>
+      <w:r>
+        <w:rPr>
+          <w:rStyle w:val="eop"/>
+          <w:rFonts w:ascii="Calibri Light" w:hAnsi="Calibri Light" w:cs="Calibri Light"/>
+          <w:color w:val="2F5496"/>
+          <w:sz w:val="26"/>
+          <w:szCs w:val="26"/>
+        </w:rPr>
+        <w:t> </w:t>
+      </w:r>
+    </w:p>
+    <w:p>
+      <w:pPr>
+        <w:pStyle w:val="paragraph"/>
+        <w:spacing w:before="0" w:beforeAutospacing="0" w:after="0" w:afterAutospacing="0"/>
+        <w:textAlignment w:val="baseline"/>
+        <w:rPr>
+          <w:rFonts w:ascii="Segoe UI" w:hAnsi="Segoe UI" w:cs="Segoe UI"/>
+          <w:sz w:val="18"/>
+          <w:szCs w:val="18"/>
+        </w:rPr>
+      </w:pPr>
+      <w:r>
+        <w:rPr>
+          <w:rStyle w:val="normaltextrun"/>
+          <w:rFonts w:ascii="Calibri" w:hAnsi="Calibri" w:cs="Calibri"/>
+          <w:color w:val="000000"/>
+          <w:sz w:val="22"/>
+          <w:szCs w:val="22"/>
+        </w:rPr>
+        <w:t xml:space="preserve">1.What </w:t>
+      </w:r>
+      <w:r>
+        <w:rPr>
+          <w:rStyle w:val="normaltextrun"/>
+          <w:rFonts w:ascii="Calibri" w:hAnsi="Calibri" w:cs="Calibri"/>
+          <w:color w:val="000000"/>
+          <w:sz w:val="22"/>
+          <w:szCs w:val="22"/>
+          <w:lang w:val="x-none"/>
+        </w:rPr>
+        <w:t>I have done / not done since last Scrum?</w:t>
+      </w:r>
+      <w:r>
+        <w:rPr>
+          <w:rStyle w:val="eop"/>
+          <w:rFonts w:ascii="Calibri" w:hAnsi="Calibri" w:cs="Calibri"/>
+          <w:color w:val="000000"/>
+          <w:sz w:val="22"/>
+          <w:szCs w:val="22"/>
+        </w:rPr>
+        <w:t> </w:t>
+      </w:r>
+    </w:p>
+    <w:p>
+      <w:pPr>
+        <w:pStyle w:val="paragraph"/>
+        <w:spacing w:before="0" w:beforeAutospacing="0" w:after="0" w:afterAutospacing="0"/>
+        <w:textAlignment w:val="baseline"/>
+        <w:rPr>
+          <w:rFonts w:ascii="Segoe UI" w:hAnsi="Segoe UI" w:cs="Segoe UI"/>
+          <w:sz w:val="18"/>
+          <w:szCs w:val="18"/>
+        </w:rPr>
+      </w:pPr>
+      <w:r>
+        <w:rPr>
+          <w:rStyle w:val="normaltextrun"/>
+          <w:rFonts w:ascii="Calibri" w:hAnsi="Calibri" w:cs="Calibri"/>
+          <w:color w:val="000000"/>
+          <w:sz w:val="22"/>
+          <w:szCs w:val="22"/>
+          <w:lang w:val="x-none"/>
+        </w:rPr>
+        <w:t xml:space="preserve">Did 80% of </w:t>
+      </w:r>
+      <w:proofErr w:type="spellStart"/>
+      <w:r>
+        <w:rPr>
+          <w:rStyle w:val="normaltextrun"/>
+          <w:rFonts w:ascii="Calibri" w:hAnsi="Calibri" w:cs="Calibri"/>
+          <w:color w:val="000000"/>
+          <w:sz w:val="22"/>
+          <w:szCs w:val="22"/>
+          <w:lang w:val="x-none"/>
+        </w:rPr>
+        <w:t>vscode</w:t>
+      </w:r>
+      <w:proofErr w:type="spellEnd"/>
+      <w:r>
+        <w:rPr>
+          <w:rStyle w:val="normaltextrun"/>
+          <w:rFonts w:ascii="Calibri" w:hAnsi="Calibri" w:cs="Calibri"/>
+          <w:color w:val="000000"/>
+          <w:sz w:val="22"/>
+          <w:szCs w:val="22"/>
+          <w:lang w:val="x-none"/>
+        </w:rPr>
+        <w:t xml:space="preserve"> tutorials</w:t>
+      </w:r>
+      <w:r>
+        <w:rPr>
+          <w:rStyle w:val="eop"/>
+          <w:rFonts w:ascii="Calibri" w:hAnsi="Calibri" w:cs="Calibri"/>
+          <w:color w:val="000000"/>
+          <w:sz w:val="22"/>
+          <w:szCs w:val="22"/>
+        </w:rPr>
+        <w:t> </w:t>
+      </w:r>
+    </w:p>
+    <w:p>
+      <w:pPr>
+        <w:pStyle w:val="paragraph"/>
+        <w:spacing w:before="0" w:beforeAutospacing="0" w:after="0" w:afterAutospacing="0"/>
+        <w:textAlignment w:val="baseline"/>
+        <w:rPr>
+          <w:rFonts w:ascii="Segoe UI" w:hAnsi="Segoe UI" w:cs="Segoe UI"/>
+          <w:sz w:val="18"/>
+          <w:szCs w:val="18"/>
+        </w:rPr>
+      </w:pPr>
+      <w:r>
+        <w:rPr>
+          <w:rStyle w:val="normaltextrun"/>
+          <w:rFonts w:ascii="Calibri" w:hAnsi="Calibri" w:cs="Calibri"/>
+          <w:color w:val="000000"/>
+          <w:sz w:val="22"/>
+          <w:szCs w:val="22"/>
+          <w:lang w:val="x-none"/>
+        </w:rPr>
+        <w:t>2. What I plan to do from this scrum to next? (next 24 hours)</w:t>
+      </w:r>
+      <w:r>
+        <w:rPr>
+          <w:rStyle w:val="eop"/>
+          <w:rFonts w:ascii="Calibri" w:hAnsi="Calibri" w:cs="Calibri"/>
+          <w:color w:val="000000"/>
+          <w:sz w:val="22"/>
+          <w:szCs w:val="22"/>
+        </w:rPr>
+        <w:t> </w:t>
+      </w:r>
+    </w:p>
+    <w:p>
+      <w:pPr>
+        <w:pStyle w:val="paragraph"/>
+        <w:spacing w:before="0" w:beforeAutospacing="0" w:after="0" w:afterAutospacing="0"/>
+        <w:textAlignment w:val="baseline"/>
+        <w:rPr>
+          <w:rFonts w:ascii="Segoe UI" w:hAnsi="Segoe UI" w:cs="Segoe UI"/>
+          <w:sz w:val="18"/>
+          <w:szCs w:val="18"/>
+        </w:rPr>
+      </w:pPr>
+      <w:r>
+        <w:rPr>
+          <w:rStyle w:val="normaltextrun"/>
+          <w:rFonts w:ascii="Calibri" w:hAnsi="Calibri" w:cs="Calibri"/>
+          <w:color w:val="000000"/>
+          <w:sz w:val="22"/>
+          <w:szCs w:val="22"/>
+          <w:lang w:val="x-none"/>
+        </w:rPr>
+        <w:t xml:space="preserve">Move on to </w:t>
+      </w:r>
+      <w:proofErr w:type="spellStart"/>
+      <w:r>
+        <w:rPr>
+          <w:rStyle w:val="normaltextrun"/>
+          <w:rFonts w:ascii="Calibri" w:hAnsi="Calibri" w:cs="Calibri"/>
+          <w:color w:val="000000"/>
+          <w:sz w:val="22"/>
+          <w:szCs w:val="22"/>
+          <w:lang w:val="x-none"/>
+        </w:rPr>
+        <w:t>Todo</w:t>
+      </w:r>
+      <w:proofErr w:type="spellEnd"/>
+      <w:r>
+        <w:rPr>
+          <w:rStyle w:val="normaltextrun"/>
+          <w:rFonts w:ascii="Calibri" w:hAnsi="Calibri" w:cs="Calibri"/>
+          <w:color w:val="000000"/>
+          <w:sz w:val="22"/>
+          <w:szCs w:val="22"/>
+          <w:lang w:val="x-none"/>
+        </w:rPr>
+        <w:t xml:space="preserve"> App React &amp; Django *</w:t>
+      </w:r>
+      <w:r>
+        <w:rPr>
+          <w:rStyle w:val="eop"/>
+          <w:rFonts w:ascii="Calibri" w:hAnsi="Calibri" w:cs="Calibri"/>
+          <w:color w:val="000000"/>
+          <w:sz w:val="22"/>
+          <w:szCs w:val="22"/>
+        </w:rPr>
+        <w:t> </w:t>
+      </w:r>
+    </w:p>
+    <w:p>
+      <w:pPr>
+        <w:pStyle w:val="paragraph"/>
+        <w:spacing w:before="0" w:beforeAutospacing="0" w:after="0" w:afterAutospacing="0"/>
+        <w:textAlignment w:val="baseline"/>
+        <w:rPr>
+          <w:rFonts w:ascii="Segoe UI" w:hAnsi="Segoe UI" w:cs="Segoe UI"/>
+          <w:sz w:val="18"/>
+          <w:szCs w:val="18"/>
+        </w:rPr>
+      </w:pPr>
+      <w:r>
+        <w:rPr>
+          <w:rStyle w:val="normaltextrun"/>
+          <w:rFonts w:ascii="Calibri" w:hAnsi="Calibri" w:cs="Calibri"/>
+          <w:color w:val="000000"/>
+          <w:sz w:val="22"/>
+          <w:szCs w:val="22"/>
+          <w:lang w:val="x-none"/>
+        </w:rPr>
+        <w:t xml:space="preserve">I’d like to do the tech with </w:t>
+      </w:r>
+      <w:proofErr w:type="spellStart"/>
+      <w:r>
+        <w:rPr>
+          <w:rStyle w:val="normaltextrun"/>
+          <w:rFonts w:ascii="Calibri" w:hAnsi="Calibri" w:cs="Calibri"/>
+          <w:color w:val="000000"/>
+          <w:sz w:val="22"/>
+          <w:szCs w:val="22"/>
+          <w:lang w:val="x-none"/>
+        </w:rPr>
+        <w:t>tim</w:t>
+      </w:r>
+      <w:proofErr w:type="spellEnd"/>
+      <w:r>
+        <w:rPr>
+          <w:rStyle w:val="normaltextrun"/>
+          <w:rFonts w:ascii="Calibri" w:hAnsi="Calibri" w:cs="Calibri"/>
+          <w:color w:val="000000"/>
+          <w:sz w:val="22"/>
+          <w:szCs w:val="22"/>
+          <w:lang w:val="x-none"/>
+        </w:rPr>
+        <w:t xml:space="preserve"> tutorial if I have time as well</w:t>
+      </w:r>
+      <w:r>
+        <w:rPr>
+          <w:rStyle w:val="eop"/>
+          <w:rFonts w:ascii="Calibri" w:hAnsi="Calibri" w:cs="Calibri"/>
+          <w:color w:val="000000"/>
+          <w:sz w:val="22"/>
+          <w:szCs w:val="22"/>
+        </w:rPr>
+        <w:t> </w:t>
+      </w:r>
+    </w:p>
+    <w:p>
+      <w:pPr>
+        <w:pStyle w:val="paragraph"/>
+        <w:spacing w:before="0" w:beforeAutospacing="0" w:after="0" w:afterAutospacing="0"/>
+        <w:textAlignment w:val="baseline"/>
+        <w:rPr>
+          <w:rFonts w:ascii="Segoe UI" w:hAnsi="Segoe UI" w:cs="Segoe UI"/>
+          <w:sz w:val="18"/>
+          <w:szCs w:val="18"/>
+        </w:rPr>
+      </w:pPr>
+      <w:r>
+        <w:rPr>
+          <w:rStyle w:val="normaltextrun"/>
+          <w:rFonts w:ascii="Calibri" w:hAnsi="Calibri" w:cs="Calibri"/>
+          <w:color w:val="000000"/>
+          <w:sz w:val="22"/>
+          <w:szCs w:val="22"/>
+          <w:lang w:val="x-none"/>
+        </w:rPr>
+        <w:t>3. Where do I need assistance? What do I need to figure out?</w:t>
+      </w:r>
+      <w:r>
+        <w:rPr>
+          <w:rStyle w:val="eop"/>
+          <w:rFonts w:ascii="Calibri" w:hAnsi="Calibri" w:cs="Calibri"/>
+          <w:color w:val="000000"/>
+          <w:sz w:val="22"/>
+          <w:szCs w:val="22"/>
+        </w:rPr>
+        <w:t> </w:t>
+      </w:r>
+    </w:p>
+    <w:p>
+      <w:pPr>
+        <w:pStyle w:val="paragraph"/>
+        <w:spacing w:before="0" w:beforeAutospacing="0" w:after="0" w:afterAutospacing="0"/>
+        <w:textAlignment w:val="baseline"/>
+        <w:rPr>
+          <w:rFonts w:ascii="Segoe UI" w:hAnsi="Segoe UI" w:cs="Segoe UI"/>
+          <w:sz w:val="18"/>
+          <w:szCs w:val="18"/>
+        </w:rPr>
+      </w:pPr>
+      <w:proofErr w:type="spellStart"/>
+      <w:r>
+        <w:rPr>
+          <w:rStyle w:val="normaltextrun"/>
+          <w:rFonts w:ascii="Calibri" w:hAnsi="Calibri" w:cs="Calibri"/>
+          <w:color w:val="000000"/>
+          <w:sz w:val="22"/>
+          <w:szCs w:val="22"/>
+        </w:rPr>
+        <w:t>NaN</w:t>
+      </w:r>
+      <w:proofErr w:type="spellEnd"/>
+      <w:r>
+        <w:rPr>
+          <w:rStyle w:val="eop"/>
+          <w:rFonts w:ascii="Calibri" w:hAnsi="Calibri" w:cs="Calibri"/>
+          <w:color w:val="000000"/>
+          <w:sz w:val="22"/>
+          <w:szCs w:val="22"/>
+        </w:rPr>
+        <w:t> </w:t>
+      </w:r>
+    </w:p>
+    <w:p>
+      <w:pPr>
+        <w:pStyle w:val="paragraph"/>
+        <w:spacing w:before="0" w:beforeAutospacing="0" w:after="0" w:afterAutospacing="0"/>
+        <w:textAlignment w:val="baseline"/>
+        <w:rPr>
+          <w:rFonts w:ascii="Segoe UI" w:hAnsi="Segoe UI" w:cs="Segoe UI"/>
+          <w:sz w:val="18"/>
+          <w:szCs w:val="18"/>
+        </w:rPr>
+      </w:pPr>
+      <w:r>
+        <w:rPr>
+          <w:rStyle w:val="eop"/>
+          <w:rFonts w:ascii="Calibri" w:hAnsi="Calibri" w:cs="Calibri"/>
+          <w:sz w:val="22"/>
+          <w:szCs w:val="22"/>
+        </w:rPr>
+        <w:t> </w:t>
+      </w:r>
+    </w:p>
+    <w:p>
+      <w:pPr>
+        <w:pStyle w:val="paragraph"/>
+        <w:spacing w:before="0" w:beforeAutospacing="0" w:after="0" w:afterAutospacing="0"/>
+        <w:textAlignment w:val="baseline"/>
+        <w:rPr>
+          <w:rFonts w:ascii="Segoe UI" w:hAnsi="Segoe UI" w:cs="Segoe UI"/>
+          <w:color w:val="2F5496"/>
+          <w:sz w:val="18"/>
+          <w:szCs w:val="18"/>
+        </w:rPr>
+      </w:pPr>
+      <w:r>
+        <w:rPr>
+          <w:rStyle w:val="normaltextrun"/>
+          <w:rFonts w:ascii="Calibri Light" w:hAnsi="Calibri Light" w:cs="Calibri Light"/>
+          <w:color w:val="2F5496"/>
+          <w:sz w:val="26"/>
+          <w:szCs w:val="26"/>
+        </w:rPr>
+        <w:t>Rami</w:t>
+      </w:r>
+      <w:r>
+        <w:rPr>
+          <w:rStyle w:val="eop"/>
+          <w:rFonts w:ascii="Calibri Light" w:hAnsi="Calibri Light" w:cs="Calibri Light"/>
+          <w:color w:val="2F5496"/>
+          <w:sz w:val="26"/>
+          <w:szCs w:val="26"/>
+        </w:rPr>
+        <w:t> </w:t>
+      </w:r>
+    </w:p>
+    <w:p>
+      <w:pPr>
+        <w:pStyle w:val="paragraph"/>
+        <w:spacing w:before="0" w:beforeAutospacing="0" w:after="0" w:afterAutospacing="0"/>
+        <w:textAlignment w:val="baseline"/>
+        <w:rPr>
+          <w:rFonts w:ascii="Segoe UI" w:hAnsi="Segoe UI" w:cs="Segoe UI"/>
+          <w:sz w:val="18"/>
+          <w:szCs w:val="18"/>
+        </w:rPr>
+      </w:pPr>
+      <w:r>
+        <w:rPr>
+          <w:rStyle w:val="normaltextrun"/>
+          <w:rFonts w:ascii="Calibri" w:hAnsi="Calibri" w:cs="Calibri"/>
+          <w:color w:val="000000"/>
+          <w:sz w:val="22"/>
+          <w:szCs w:val="22"/>
+        </w:rPr>
+        <w:t xml:space="preserve">1.What </w:t>
+      </w:r>
+      <w:r>
+        <w:rPr>
+          <w:rStyle w:val="normaltextrun"/>
+          <w:rFonts w:ascii="Calibri" w:hAnsi="Calibri" w:cs="Calibri"/>
+          <w:color w:val="000000"/>
+          <w:sz w:val="22"/>
+          <w:szCs w:val="22"/>
+          <w:lang w:val="x-none"/>
+        </w:rPr>
+        <w:t>I have done / not done since last Scrum?</w:t>
+      </w:r>
+      <w:r>
+        <w:rPr>
+          <w:rStyle w:val="eop"/>
+          <w:rFonts w:ascii="Calibri" w:hAnsi="Calibri" w:cs="Calibri"/>
+          <w:color w:val="000000"/>
+          <w:sz w:val="22"/>
+          <w:szCs w:val="22"/>
+        </w:rPr>
+        <w:t> </w:t>
+      </w:r>
+    </w:p>
+    <w:p>
+      <w:pPr>
+        <w:pStyle w:val="paragraph"/>
+        <w:spacing w:before="0" w:beforeAutospacing="0" w:after="0" w:afterAutospacing="0"/>
+        <w:textAlignment w:val="baseline"/>
+        <w:rPr>
+          <w:rFonts w:ascii="Segoe UI" w:hAnsi="Segoe UI" w:cs="Segoe UI"/>
+          <w:sz w:val="18"/>
+          <w:szCs w:val="18"/>
+        </w:rPr>
+      </w:pPr>
+      <w:r>
+        <w:rPr>
+          <w:rStyle w:val="normaltextrun"/>
+          <w:rFonts w:ascii="Calibri" w:hAnsi="Calibri" w:cs="Calibri"/>
+          <w:color w:val="000000"/>
+          <w:sz w:val="22"/>
+          <w:szCs w:val="22"/>
+          <w:lang w:val="x-none"/>
+        </w:rPr>
+        <w:t>Completed 5 hours of Python tutorials</w:t>
+      </w:r>
+      <w:r>
+        <w:rPr>
+          <w:rStyle w:val="eop"/>
+          <w:rFonts w:ascii="Calibri" w:hAnsi="Calibri" w:cs="Calibri"/>
+          <w:color w:val="000000"/>
+          <w:sz w:val="22"/>
+          <w:szCs w:val="22"/>
+        </w:rPr>
+        <w:t> </w:t>
+      </w:r>
+    </w:p>
+    <w:p>
+      <w:pPr>
+        <w:pStyle w:val="paragraph"/>
+        <w:spacing w:before="0" w:beforeAutospacing="0" w:after="0" w:afterAutospacing="0"/>
+        <w:textAlignment w:val="baseline"/>
+        <w:rPr>
+          <w:rFonts w:ascii="Segoe UI" w:hAnsi="Segoe UI" w:cs="Segoe UI"/>
+          <w:sz w:val="18"/>
+          <w:szCs w:val="18"/>
+        </w:rPr>
+      </w:pPr>
+      <w:r>
+        <w:rPr>
+          <w:rStyle w:val="normaltextrun"/>
+          <w:rFonts w:ascii="Calibri" w:hAnsi="Calibri" w:cs="Calibri"/>
+          <w:color w:val="000000"/>
+          <w:sz w:val="22"/>
+          <w:szCs w:val="22"/>
+          <w:lang w:val="x-none"/>
+        </w:rPr>
+        <w:t>2. What I plan to do from this scrum to next? (next 24 hours)</w:t>
+      </w:r>
+      <w:r>
+        <w:rPr>
+          <w:rStyle w:val="eop"/>
+          <w:rFonts w:ascii="Calibri" w:hAnsi="Calibri" w:cs="Calibri"/>
+          <w:color w:val="000000"/>
+          <w:sz w:val="22"/>
+          <w:szCs w:val="22"/>
+        </w:rPr>
+        <w:t> </w:t>
+      </w:r>
+    </w:p>
+    <w:p>
+      <w:pPr>
+        <w:pStyle w:val="paragraph"/>
+        <w:spacing w:before="0" w:beforeAutospacing="0" w:after="0" w:afterAutospacing="0"/>
+        <w:textAlignment w:val="baseline"/>
+        <w:rPr>
+          <w:rFonts w:ascii="Segoe UI" w:hAnsi="Segoe UI" w:cs="Segoe UI"/>
+          <w:sz w:val="18"/>
+          <w:szCs w:val="18"/>
+        </w:rPr>
+      </w:pPr>
+      <w:r>
+        <w:rPr>
+          <w:rStyle w:val="normaltextrun"/>
+          <w:rFonts w:ascii="Calibri" w:hAnsi="Calibri" w:cs="Calibri"/>
+          <w:color w:val="000000"/>
+          <w:sz w:val="22"/>
+          <w:szCs w:val="22"/>
+          <w:lang w:val="x-none"/>
+        </w:rPr>
+        <w:t>Begin work on login and registration</w:t>
+      </w:r>
+      <w:r>
+        <w:rPr>
+          <w:rStyle w:val="eop"/>
+          <w:rFonts w:ascii="Calibri" w:hAnsi="Calibri" w:cs="Calibri"/>
+          <w:color w:val="000000"/>
+          <w:sz w:val="22"/>
+          <w:szCs w:val="22"/>
+        </w:rPr>
+        <w:t> </w:t>
+      </w:r>
+    </w:p>
+    <w:p>
+      <w:pPr>
+        <w:pStyle w:val="paragraph"/>
+        <w:spacing w:before="0" w:beforeAutospacing="0" w:after="0" w:afterAutospacing="0"/>
+        <w:textAlignment w:val="baseline"/>
+        <w:rPr>
+          <w:rFonts w:ascii="Segoe UI" w:hAnsi="Segoe UI" w:cs="Segoe UI"/>
+          <w:sz w:val="18"/>
+          <w:szCs w:val="18"/>
+        </w:rPr>
+      </w:pPr>
+      <w:r>
+        <w:rPr>
+          <w:rStyle w:val="normaltextrun"/>
+          <w:rFonts w:ascii="Calibri" w:hAnsi="Calibri" w:cs="Calibri"/>
+          <w:color w:val="000000"/>
+          <w:sz w:val="22"/>
+          <w:szCs w:val="22"/>
+          <w:lang w:val="x-none"/>
+        </w:rPr>
+        <w:t>3. Where do I need assistance? What do I need to figure out?</w:t>
+      </w:r>
+      <w:r>
+        <w:rPr>
+          <w:rStyle w:val="eop"/>
+          <w:rFonts w:ascii="Calibri" w:hAnsi="Calibri" w:cs="Calibri"/>
+          <w:color w:val="000000"/>
+          <w:sz w:val="22"/>
+          <w:szCs w:val="22"/>
+        </w:rPr>
+        <w:t> </w:t>
+      </w:r>
+    </w:p>
+    <w:p>
+      <w:pPr>
+        <w:pStyle w:val="paragraph"/>
+        <w:spacing w:before="0" w:beforeAutospacing="0" w:after="0" w:afterAutospacing="0"/>
+        <w:textAlignment w:val="baseline"/>
+        <w:rPr>
+          <w:rFonts w:ascii="Segoe UI" w:hAnsi="Segoe UI" w:cs="Segoe UI"/>
+          <w:sz w:val="18"/>
+          <w:szCs w:val="18"/>
+        </w:rPr>
+      </w:pPr>
+      <w:r>
+        <w:rPr>
+          <w:rStyle w:val="normaltextrun"/>
+          <w:rFonts w:ascii="Calibri" w:hAnsi="Calibri" w:cs="Calibri"/>
+          <w:color w:val="000000"/>
+          <w:sz w:val="22"/>
+          <w:szCs w:val="22"/>
+        </w:rPr>
+        <w:t>Everything</w:t>
+      </w:r>
+      <w:r>
+        <w:rPr>
+          <w:rStyle w:val="eop"/>
+          <w:rFonts w:ascii="Calibri" w:hAnsi="Calibri" w:cs="Calibri"/>
+          <w:color w:val="000000"/>
+          <w:sz w:val="22"/>
+          <w:szCs w:val="22"/>
+        </w:rPr>
+        <w:t> </w:t>
+      </w:r>
+    </w:p>
+    <w:p>
+      <w:pPr>
+        <w:pStyle w:val="paragraph"/>
+        <w:spacing w:before="0" w:beforeAutospacing="0" w:after="0" w:afterAutospacing="0"/>
+        <w:textAlignment w:val="baseline"/>
+        <w:rPr>
+          <w:rFonts w:ascii="Segoe UI" w:hAnsi="Segoe UI" w:cs="Segoe UI"/>
+          <w:sz w:val="18"/>
+          <w:szCs w:val="18"/>
+        </w:rPr>
+      </w:pPr>
+      <w:r>
+        <w:rPr>
+          <w:rStyle w:val="eop"/>
+          <w:rFonts w:ascii="Calibri" w:hAnsi="Calibri" w:cs="Calibri"/>
+          <w:color w:val="000000"/>
+          <w:sz w:val="22"/>
+          <w:szCs w:val="22"/>
+        </w:rPr>
+        <w:t> </w:t>
+      </w:r>
+    </w:p>
+    <w:p>
+      <w:pPr>
+        <w:pStyle w:val="paragraph"/>
+        <w:spacing w:before="0" w:beforeAutospacing="0" w:after="0" w:afterAutospacing="0"/>
+        <w:textAlignment w:val="baseline"/>
+        <w:rPr>
+          <w:rFonts w:ascii="Segoe UI" w:hAnsi="Segoe UI" w:cs="Segoe UI"/>
+          <w:color w:val="2F5496"/>
+          <w:sz w:val="18"/>
+          <w:szCs w:val="18"/>
+        </w:rPr>
+      </w:pPr>
+      <w:r>
+        <w:rPr>
+          <w:rStyle w:val="normaltextrun"/>
+          <w:rFonts w:ascii="Calibri Light" w:hAnsi="Calibri Light" w:cs="Calibri Light"/>
+          <w:color w:val="2F5496"/>
+          <w:sz w:val="26"/>
+          <w:szCs w:val="26"/>
+        </w:rPr>
+        <w:t>Dmitry</w:t>
+      </w:r>
+      <w:r>
+        <w:rPr>
+          <w:rStyle w:val="eop"/>
+          <w:rFonts w:ascii="Calibri Light" w:hAnsi="Calibri Light" w:cs="Calibri Light"/>
+          <w:color w:val="2F5496"/>
+          <w:sz w:val="26"/>
+          <w:szCs w:val="26"/>
+        </w:rPr>
+        <w:t> </w:t>
+      </w:r>
+    </w:p>
+    <w:p>
+      <w:pPr>
+        <w:pStyle w:val="paragraph"/>
+        <w:spacing w:before="0" w:beforeAutospacing="0" w:after="0" w:afterAutospacing="0"/>
+        <w:textAlignment w:val="baseline"/>
+        <w:rPr>
+          <w:rFonts w:ascii="Segoe UI" w:hAnsi="Segoe UI" w:cs="Segoe UI"/>
+          <w:sz w:val="18"/>
+          <w:szCs w:val="18"/>
+        </w:rPr>
+      </w:pPr>
+      <w:r>
+        <w:rPr>
+          <w:rStyle w:val="normaltextrun"/>
+          <w:rFonts w:ascii="Calibri" w:hAnsi="Calibri" w:cs="Calibri"/>
+          <w:color w:val="000000"/>
+          <w:sz w:val="22"/>
+          <w:szCs w:val="22"/>
+        </w:rPr>
+        <w:t xml:space="preserve">1.What </w:t>
+      </w:r>
+      <w:r>
+        <w:rPr>
+          <w:rStyle w:val="normaltextrun"/>
+          <w:rFonts w:ascii="Calibri" w:hAnsi="Calibri" w:cs="Calibri"/>
+          <w:color w:val="000000"/>
+          <w:sz w:val="22"/>
+          <w:szCs w:val="22"/>
+          <w:lang w:val="x-none"/>
+        </w:rPr>
+        <w:t>I have done / not done since last Scrum?</w:t>
+      </w:r>
+      <w:r>
+        <w:rPr>
+          <w:rStyle w:val="eop"/>
+          <w:rFonts w:ascii="Calibri" w:hAnsi="Calibri" w:cs="Calibri"/>
+          <w:color w:val="000000"/>
+          <w:sz w:val="22"/>
+          <w:szCs w:val="22"/>
+        </w:rPr>
+        <w:t> </w:t>
+      </w:r>
+    </w:p>
+    <w:p>
+      <w:pPr>
+        <w:pStyle w:val="paragraph"/>
+        <w:spacing w:before="0" w:beforeAutospacing="0" w:after="0" w:afterAutospacing="0"/>
+        <w:textAlignment w:val="baseline"/>
+        <w:rPr>
+          <w:rFonts w:ascii="Segoe UI" w:hAnsi="Segoe UI" w:cs="Segoe UI"/>
+          <w:sz w:val="18"/>
+          <w:szCs w:val="18"/>
+        </w:rPr>
+      </w:pPr>
+      <w:r>
+        <w:rPr>
+          <w:rStyle w:val="normaltextrun"/>
+          <w:rFonts w:ascii="Calibri" w:hAnsi="Calibri" w:cs="Calibri"/>
+          <w:color w:val="000000"/>
+          <w:sz w:val="22"/>
+          <w:szCs w:val="22"/>
+          <w:lang w:val="x-none"/>
+        </w:rPr>
+        <w:t>Followed the Python and Django tutorials, started on reviewing React</w:t>
+      </w:r>
+      <w:r>
+        <w:rPr>
+          <w:rStyle w:val="eop"/>
+          <w:rFonts w:ascii="Calibri" w:hAnsi="Calibri" w:cs="Calibri"/>
+          <w:color w:val="000000"/>
+          <w:sz w:val="22"/>
+          <w:szCs w:val="22"/>
+        </w:rPr>
+        <w:t> </w:t>
+      </w:r>
+    </w:p>
+    <w:p>
+      <w:pPr>
+        <w:pStyle w:val="paragraph"/>
+        <w:spacing w:before="0" w:beforeAutospacing="0" w:after="0" w:afterAutospacing="0"/>
+        <w:textAlignment w:val="baseline"/>
+        <w:rPr>
+          <w:rFonts w:ascii="Segoe UI" w:hAnsi="Segoe UI" w:cs="Segoe UI"/>
+          <w:sz w:val="18"/>
+          <w:szCs w:val="18"/>
+        </w:rPr>
+      </w:pPr>
+      <w:r>
+        <w:rPr>
+          <w:rStyle w:val="normaltextrun"/>
+          <w:rFonts w:ascii="Calibri" w:hAnsi="Calibri" w:cs="Calibri"/>
+          <w:color w:val="000000"/>
+          <w:sz w:val="22"/>
+          <w:szCs w:val="22"/>
+          <w:lang w:val="x-none"/>
+        </w:rPr>
+        <w:t>2. What I plan to do from this scrum to next? (next 24 hours)</w:t>
+      </w:r>
+      <w:r>
+        <w:rPr>
+          <w:rStyle w:val="eop"/>
+          <w:rFonts w:ascii="Calibri" w:hAnsi="Calibri" w:cs="Calibri"/>
+          <w:color w:val="000000"/>
+          <w:sz w:val="22"/>
+          <w:szCs w:val="22"/>
+        </w:rPr>
+        <w:t> </w:t>
+      </w:r>
+    </w:p>
+    <w:p>
+      <w:pPr>
+        <w:pStyle w:val="paragraph"/>
+        <w:spacing w:before="0" w:beforeAutospacing="0" w:after="0" w:afterAutospacing="0"/>
+        <w:textAlignment w:val="baseline"/>
+        <w:rPr>
+          <w:rFonts w:ascii="Segoe UI" w:hAnsi="Segoe UI" w:cs="Segoe UI"/>
+          <w:sz w:val="18"/>
+          <w:szCs w:val="18"/>
+        </w:rPr>
+      </w:pPr>
+      <w:r>
+        <w:rPr>
+          <w:rStyle w:val="normaltextrun"/>
+          <w:rFonts w:ascii="Calibri" w:hAnsi="Calibri" w:cs="Calibri"/>
+          <w:color w:val="000000"/>
+          <w:sz w:val="22"/>
+          <w:szCs w:val="22"/>
+          <w:lang w:val="x-none"/>
+        </w:rPr>
+        <w:t>Complete one of the tutorials for login + crud (</w:t>
+      </w:r>
+      <w:proofErr w:type="spellStart"/>
+      <w:r>
+        <w:rPr>
+          <w:rStyle w:val="normaltextrun"/>
+          <w:rFonts w:ascii="Calibri" w:hAnsi="Calibri" w:cs="Calibri"/>
+          <w:color w:val="000000"/>
+          <w:sz w:val="22"/>
+          <w:szCs w:val="22"/>
+          <w:lang w:val="x-none"/>
+        </w:rPr>
+        <w:t>React+django</w:t>
+      </w:r>
+      <w:proofErr w:type="spellEnd"/>
+      <w:r>
+        <w:rPr>
+          <w:rStyle w:val="normaltextrun"/>
+          <w:rFonts w:ascii="Calibri" w:hAnsi="Calibri" w:cs="Calibri"/>
+          <w:color w:val="000000"/>
+          <w:sz w:val="22"/>
+          <w:szCs w:val="22"/>
+          <w:lang w:val="x-none"/>
+        </w:rPr>
+        <w:t>) and plan which feature to implement next</w:t>
+      </w:r>
+      <w:r>
+        <w:rPr>
+          <w:rStyle w:val="eop"/>
+          <w:rFonts w:ascii="Calibri" w:hAnsi="Calibri" w:cs="Calibri"/>
+          <w:color w:val="000000"/>
+          <w:sz w:val="22"/>
+          <w:szCs w:val="22"/>
+        </w:rPr>
+        <w:t> </w:t>
+      </w:r>
+    </w:p>
+    <w:p>
+      <w:pPr>
+        <w:pStyle w:val="paragraph"/>
+        <w:spacing w:before="0" w:beforeAutospacing="0" w:after="0" w:afterAutospacing="0"/>
+        <w:textAlignment w:val="baseline"/>
+        <w:rPr>
+          <w:rFonts w:ascii="Segoe UI" w:hAnsi="Segoe UI" w:cs="Segoe UI"/>
+          <w:sz w:val="18"/>
+          <w:szCs w:val="18"/>
+        </w:rPr>
+      </w:pPr>
+      <w:r>
+        <w:rPr>
+          <w:rStyle w:val="normaltextrun"/>
+          <w:rFonts w:ascii="Calibri" w:hAnsi="Calibri" w:cs="Calibri"/>
+          <w:color w:val="000000"/>
+          <w:sz w:val="22"/>
+          <w:szCs w:val="22"/>
+          <w:lang w:val="x-none"/>
+        </w:rPr>
+        <w:t>3. Where do I need assistance? What do I need to figure out?</w:t>
+      </w:r>
+      <w:r>
+        <w:rPr>
+          <w:rStyle w:val="eop"/>
+          <w:rFonts w:ascii="Calibri" w:hAnsi="Calibri" w:cs="Calibri"/>
+          <w:color w:val="000000"/>
+          <w:sz w:val="22"/>
+          <w:szCs w:val="22"/>
+        </w:rPr>
+        <w:t> </w:t>
+      </w:r>
+    </w:p>
+    <w:p>
+      <w:pPr>
+        <w:pStyle w:val="paragraph"/>
+        <w:spacing w:before="0" w:beforeAutospacing="0" w:after="0" w:afterAutospacing="0"/>
+        <w:textAlignment w:val="baseline"/>
+        <w:rPr>
+          <w:rFonts w:ascii="Segoe UI" w:hAnsi="Segoe UI" w:cs="Segoe UI"/>
+          <w:sz w:val="18"/>
+          <w:szCs w:val="18"/>
+        </w:rPr>
+      </w:pPr>
+      <w:r>
+        <w:rPr>
+          <w:rStyle w:val="normaltextrun"/>
+          <w:rFonts w:ascii="Calibri" w:hAnsi="Calibri" w:cs="Calibri"/>
+          <w:color w:val="000000"/>
+          <w:sz w:val="22"/>
+          <w:szCs w:val="22"/>
+          <w:lang w:val="x-none"/>
+        </w:rPr>
+        <w:lastRenderedPageBreak/>
+        <w:t>Moral support and prayers</w:t>
+      </w:r>
+      <w:r>
+        <w:rPr>
+          <w:rStyle w:val="eop"/>
+          <w:rFonts w:ascii="Calibri" w:hAnsi="Calibri" w:cs="Calibri"/>
+          <w:color w:val="000000"/>
+          <w:sz w:val="22"/>
+          <w:szCs w:val="22"/>
+        </w:rPr>
+        <w:t> </w:t>
+      </w:r>
+    </w:p>
+    <w:p>
+      <w:pPr>
+        <w:pStyle w:val="paragraph"/>
+        <w:spacing w:before="0" w:beforeAutospacing="0" w:after="0" w:afterAutospacing="0"/>
+        <w:textAlignment w:val="baseline"/>
+        <w:rPr>
+          <w:rFonts w:ascii="Segoe UI" w:hAnsi="Segoe UI" w:cs="Segoe UI"/>
+          <w:sz w:val="18"/>
+          <w:szCs w:val="18"/>
+        </w:rPr>
+      </w:pPr>
+      <w:r>
+        <w:rPr>
+          <w:rStyle w:val="eop"/>
+          <w:rFonts w:ascii="Calibri" w:hAnsi="Calibri" w:cs="Calibri"/>
+          <w:color w:val="000000"/>
+          <w:sz w:val="22"/>
+          <w:szCs w:val="22"/>
+        </w:rPr>
+        <w:t> </w:t>
+      </w:r>
+    </w:p>
+    <w:p>
+      <w:pPr>
+        <w:pStyle w:val="paragraph"/>
+        <w:spacing w:before="0" w:beforeAutospacing="0" w:after="0" w:afterAutospacing="0"/>
+        <w:textAlignment w:val="baseline"/>
+        <w:rPr>
+          <w:rFonts w:ascii="Segoe UI" w:hAnsi="Segoe UI" w:cs="Segoe UI"/>
+          <w:color w:val="2F5496"/>
+          <w:sz w:val="18"/>
+          <w:szCs w:val="18"/>
+        </w:rPr>
+      </w:pPr>
+      <w:r>
+        <w:rPr>
+          <w:rStyle w:val="normaltextrun"/>
+          <w:rFonts w:ascii="Calibri Light" w:hAnsi="Calibri Light" w:cs="Calibri Light"/>
+          <w:color w:val="2F5496"/>
+          <w:sz w:val="26"/>
+          <w:szCs w:val="26"/>
+        </w:rPr>
+        <w:t>Ali</w:t>
+      </w:r>
+      <w:r>
+        <w:rPr>
+          <w:rStyle w:val="eop"/>
+          <w:rFonts w:ascii="Calibri Light" w:hAnsi="Calibri Light" w:cs="Calibri Light"/>
+          <w:color w:val="2F5496"/>
+          <w:sz w:val="26"/>
+          <w:szCs w:val="26"/>
+        </w:rPr>
+        <w:t> </w:t>
+      </w:r>
+    </w:p>
+    <w:p>
+      <w:pPr>
+        <w:pStyle w:val="paragraph"/>
+        <w:spacing w:before="0" w:beforeAutospacing="0" w:after="0" w:afterAutospacing="0"/>
+        <w:textAlignment w:val="baseline"/>
+        <w:rPr>
+          <w:rFonts w:ascii="Segoe UI" w:hAnsi="Segoe UI" w:cs="Segoe UI"/>
+          <w:sz w:val="18"/>
+          <w:szCs w:val="18"/>
+        </w:rPr>
+      </w:pPr>
+      <w:r>
+        <w:rPr>
+          <w:rStyle w:val="normaltextrun"/>
+          <w:rFonts w:ascii="Calibri" w:hAnsi="Calibri" w:cs="Calibri"/>
+          <w:color w:val="000000"/>
+          <w:sz w:val="22"/>
+          <w:szCs w:val="22"/>
+        </w:rPr>
+        <w:t xml:space="preserve">1.What </w:t>
+      </w:r>
+      <w:r>
+        <w:rPr>
+          <w:rStyle w:val="normaltextrun"/>
+          <w:rFonts w:ascii="Calibri" w:hAnsi="Calibri" w:cs="Calibri"/>
+          <w:color w:val="000000"/>
+          <w:sz w:val="22"/>
+          <w:szCs w:val="22"/>
+          <w:lang w:val="x-none"/>
+        </w:rPr>
+        <w:t>I have done / not done since last Scrum?</w:t>
+      </w:r>
+      <w:r>
+        <w:rPr>
+          <w:rStyle w:val="eop"/>
+          <w:rFonts w:ascii="Calibri" w:hAnsi="Calibri" w:cs="Calibri"/>
+          <w:color w:val="000000"/>
+          <w:sz w:val="22"/>
+          <w:szCs w:val="22"/>
+        </w:rPr>
+        <w:t> </w:t>
+      </w:r>
+    </w:p>
+    <w:p>
+      <w:pPr>
+        <w:pStyle w:val="paragraph"/>
+        <w:spacing w:before="0" w:beforeAutospacing="0" w:after="0" w:afterAutospacing="0"/>
+        <w:textAlignment w:val="baseline"/>
+        <w:rPr>
+          <w:rFonts w:ascii="Segoe UI" w:hAnsi="Segoe UI" w:cs="Segoe UI"/>
+          <w:sz w:val="18"/>
+          <w:szCs w:val="18"/>
+        </w:rPr>
+      </w:pPr>
+      <w:r>
+        <w:rPr>
+          <w:rStyle w:val="normaltextrun"/>
+          <w:rFonts w:ascii="Calibri" w:hAnsi="Calibri" w:cs="Calibri"/>
+          <w:color w:val="000000"/>
+          <w:sz w:val="22"/>
+          <w:szCs w:val="22"/>
+          <w:lang w:val="x-none"/>
+        </w:rPr>
+        <w:t xml:space="preserve">Performed Python and Django tutorials in </w:t>
+      </w:r>
+      <w:proofErr w:type="spellStart"/>
+      <w:r>
+        <w:rPr>
+          <w:rStyle w:val="normaltextrun"/>
+          <w:rFonts w:ascii="Calibri" w:hAnsi="Calibri" w:cs="Calibri"/>
+          <w:color w:val="000000"/>
+          <w:sz w:val="22"/>
+          <w:szCs w:val="22"/>
+          <w:lang w:val="x-none"/>
+        </w:rPr>
+        <w:t>VScode</w:t>
+      </w:r>
+      <w:proofErr w:type="spellEnd"/>
+      <w:r>
+        <w:rPr>
+          <w:rStyle w:val="eop"/>
+          <w:rFonts w:ascii="Calibri" w:hAnsi="Calibri" w:cs="Calibri"/>
+          <w:color w:val="000000"/>
+          <w:sz w:val="22"/>
+          <w:szCs w:val="22"/>
+        </w:rPr>
+        <w:t> </w:t>
+      </w:r>
+    </w:p>
+    <w:p>
+      <w:pPr>
+        <w:pStyle w:val="paragraph"/>
+        <w:spacing w:before="0" w:beforeAutospacing="0" w:after="0" w:afterAutospacing="0"/>
+        <w:textAlignment w:val="baseline"/>
+        <w:rPr>
+          <w:rFonts w:ascii="Segoe UI" w:hAnsi="Segoe UI" w:cs="Segoe UI"/>
+          <w:sz w:val="18"/>
+          <w:szCs w:val="18"/>
+        </w:rPr>
+      </w:pPr>
+      <w:r>
+        <w:rPr>
+          <w:rStyle w:val="normaltextrun"/>
+          <w:rFonts w:ascii="Calibri" w:hAnsi="Calibri" w:cs="Calibri"/>
+          <w:color w:val="000000"/>
+          <w:sz w:val="22"/>
+          <w:szCs w:val="22"/>
+          <w:lang w:val="x-none"/>
+        </w:rPr>
+        <w:t>2. What I plan to do from this scrum to next? (next 24 hours)</w:t>
+      </w:r>
+      <w:r>
+        <w:rPr>
+          <w:rStyle w:val="eop"/>
+          <w:rFonts w:ascii="Calibri" w:hAnsi="Calibri" w:cs="Calibri"/>
+          <w:color w:val="000000"/>
+          <w:sz w:val="22"/>
+          <w:szCs w:val="22"/>
+        </w:rPr>
+        <w:t> </w:t>
+      </w:r>
+    </w:p>
+    <w:p>
+      <w:pPr>
+        <w:pStyle w:val="paragraph"/>
+        <w:numPr>
+          <w:ilvl w:val="0"/>
+          <w:numId w:val="2"/>
+        </w:numPr>
+        <w:spacing w:before="0" w:beforeAutospacing="0" w:after="0" w:afterAutospacing="0"/>
+        <w:ind w:left="1080" w:firstLine="0"/>
+        <w:textAlignment w:val="baseline"/>
+        <w:rPr>
+          <w:rFonts w:ascii="Calibri" w:hAnsi="Calibri" w:cs="Calibri"/>
+          <w:sz w:val="22"/>
+          <w:szCs w:val="22"/>
+        </w:rPr>
+      </w:pPr>
+      <w:r>
+        <w:rPr>
+          <w:rStyle w:val="normaltextrun"/>
+          <w:rFonts w:ascii="Calibri" w:hAnsi="Calibri" w:cs="Calibri"/>
+          <w:color w:val="000000"/>
+          <w:sz w:val="22"/>
+          <w:szCs w:val="22"/>
+          <w:lang w:val="x-none"/>
+        </w:rPr>
+        <w:t>Familiarize myself in using Python classes</w:t>
+      </w:r>
+      <w:r>
+        <w:rPr>
+          <w:rStyle w:val="eop"/>
+          <w:rFonts w:ascii="Calibri" w:hAnsi="Calibri" w:cs="Calibri"/>
+          <w:color w:val="000000"/>
+          <w:sz w:val="22"/>
+          <w:szCs w:val="22"/>
+        </w:rPr>
+        <w:t> </w:t>
+      </w:r>
+    </w:p>
+    <w:p>
+      <w:pPr>
+        <w:pStyle w:val="paragraph"/>
+        <w:numPr>
+          <w:ilvl w:val="0"/>
+          <w:numId w:val="2"/>
+        </w:numPr>
+        <w:spacing w:before="0" w:beforeAutospacing="0" w:after="0" w:afterAutospacing="0"/>
+        <w:ind w:left="1080" w:firstLine="0"/>
+        <w:textAlignment w:val="baseline"/>
+        <w:rPr>
+          <w:rFonts w:ascii="Calibri" w:hAnsi="Calibri" w:cs="Calibri"/>
+          <w:sz w:val="22"/>
+          <w:szCs w:val="22"/>
+        </w:rPr>
+      </w:pPr>
+      <w:r>
+        <w:rPr>
+          <w:rStyle w:val="normaltextrun"/>
+          <w:rFonts w:ascii="Calibri" w:hAnsi="Calibri" w:cs="Calibri"/>
+          <w:color w:val="000000"/>
+          <w:sz w:val="22"/>
+          <w:szCs w:val="22"/>
+          <w:lang w:val="x-none"/>
+        </w:rPr>
+        <w:t>Follow a couple of tutorials on CRUD with Django + React</w:t>
+      </w:r>
+      <w:r>
+        <w:rPr>
+          <w:rStyle w:val="eop"/>
+          <w:rFonts w:ascii="Calibri" w:hAnsi="Calibri" w:cs="Calibri"/>
+          <w:color w:val="000000"/>
+          <w:sz w:val="22"/>
+          <w:szCs w:val="22"/>
+        </w:rPr>
+        <w:t> </w:t>
+      </w:r>
+    </w:p>
+    <w:p>
+      <w:pPr>
+        <w:pStyle w:val="paragraph"/>
+        <w:spacing w:before="0" w:beforeAutospacing="0" w:after="0" w:afterAutospacing="0"/>
+        <w:textAlignment w:val="baseline"/>
+        <w:rPr>
+          <w:rFonts w:ascii="Segoe UI" w:hAnsi="Segoe UI" w:cs="Segoe UI"/>
+          <w:sz w:val="18"/>
+          <w:szCs w:val="18"/>
+        </w:rPr>
+      </w:pPr>
+      <w:r>
+        <w:rPr>
+          <w:rStyle w:val="normaltextrun"/>
+          <w:rFonts w:ascii="Calibri" w:hAnsi="Calibri" w:cs="Calibri"/>
+          <w:color w:val="000000"/>
+          <w:sz w:val="22"/>
+          <w:szCs w:val="22"/>
+          <w:lang w:val="x-none"/>
+        </w:rPr>
+        <w:t>3. Where do I need assistance? What do I need to figure out?</w:t>
+      </w:r>
+      <w:r>
+        <w:rPr>
+          <w:rStyle w:val="eop"/>
+          <w:rFonts w:ascii="Calibri" w:hAnsi="Calibri" w:cs="Calibri"/>
+          <w:color w:val="000000"/>
+          <w:sz w:val="22"/>
+          <w:szCs w:val="22"/>
+        </w:rPr>
+        <w:t> </w:t>
+      </w:r>
+    </w:p>
+    <w:p>
+      <w:pPr>
+        <w:pStyle w:val="paragraph"/>
+        <w:spacing w:before="0" w:beforeAutospacing="0" w:after="0" w:afterAutospacing="0"/>
+        <w:textAlignment w:val="baseline"/>
+        <w:rPr>
+          <w:rFonts w:ascii="Segoe UI" w:hAnsi="Segoe UI" w:cs="Segoe UI"/>
+          <w:sz w:val="18"/>
+          <w:szCs w:val="18"/>
+        </w:rPr>
+      </w:pPr>
+      <w:r>
+        <w:rPr>
+          <w:rStyle w:val="eop"/>
+          <w:rFonts w:ascii="Calibri" w:hAnsi="Calibri" w:cs="Calibri"/>
+          <w:color w:val="000000"/>
+          <w:sz w:val="22"/>
+          <w:szCs w:val="22"/>
+        </w:rPr>
+        <w:t> </w:t>
+      </w:r>
+    </w:p>
+    <w:p>
+      <w:pPr>
+        <w:pStyle w:val="paragraph"/>
+        <w:spacing w:before="0" w:beforeAutospacing="0" w:after="0" w:afterAutospacing="0"/>
+        <w:textAlignment w:val="baseline"/>
+        <w:rPr>
+          <w:rFonts w:ascii="Segoe UI" w:hAnsi="Segoe UI" w:cs="Segoe UI"/>
+          <w:color w:val="2F5496"/>
+          <w:sz w:val="18"/>
+          <w:szCs w:val="18"/>
+        </w:rPr>
+      </w:pPr>
+      <w:r>
+        <w:rPr>
+          <w:rStyle w:val="normaltextrun"/>
+          <w:rFonts w:ascii="Calibri Light" w:hAnsi="Calibri Light" w:cs="Calibri Light"/>
+          <w:color w:val="2F5496"/>
+          <w:sz w:val="26"/>
+          <w:szCs w:val="26"/>
+        </w:rPr>
+        <w:t>Alina</w:t>
+      </w:r>
+      <w:r>
+        <w:rPr>
+          <w:rStyle w:val="eop"/>
+          <w:rFonts w:ascii="Calibri Light" w:hAnsi="Calibri Light" w:cs="Calibri Light"/>
+          <w:color w:val="2F5496"/>
+          <w:sz w:val="26"/>
+          <w:szCs w:val="26"/>
+        </w:rPr>
+        <w:t> </w:t>
+      </w:r>
+    </w:p>
+    <w:p>
+      <w:pPr>
+        <w:pStyle w:val="paragraph"/>
+        <w:spacing w:before="0" w:beforeAutospacing="0" w:after="0" w:afterAutospacing="0"/>
+        <w:textAlignment w:val="baseline"/>
+        <w:rPr>
+          <w:rFonts w:ascii="Segoe UI" w:hAnsi="Segoe UI" w:cs="Segoe UI"/>
+          <w:sz w:val="18"/>
+          <w:szCs w:val="18"/>
+        </w:rPr>
+      </w:pPr>
+      <w:r>
+        <w:rPr>
+          <w:rStyle w:val="normaltextrun"/>
+          <w:rFonts w:ascii="Calibri" w:hAnsi="Calibri" w:cs="Calibri"/>
+          <w:color w:val="000000"/>
+          <w:sz w:val="22"/>
+          <w:szCs w:val="22"/>
+        </w:rPr>
+        <w:t xml:space="preserve">1.What </w:t>
+      </w:r>
+      <w:r>
+        <w:rPr>
+          <w:rStyle w:val="normaltextrun"/>
+          <w:rFonts w:ascii="Calibri" w:hAnsi="Calibri" w:cs="Calibri"/>
+          <w:color w:val="000000"/>
+          <w:sz w:val="22"/>
+          <w:szCs w:val="22"/>
+          <w:lang w:val="x-none"/>
+        </w:rPr>
+        <w:t>I have done / not done since last Scrum?</w:t>
+      </w:r>
+      <w:r>
+        <w:rPr>
+          <w:rStyle w:val="eop"/>
+          <w:rFonts w:ascii="Calibri" w:hAnsi="Calibri" w:cs="Calibri"/>
+          <w:color w:val="000000"/>
+          <w:sz w:val="22"/>
+          <w:szCs w:val="22"/>
+        </w:rPr>
+        <w:t> </w:t>
+      </w:r>
+    </w:p>
+    <w:p>
+      <w:pPr>
+        <w:pStyle w:val="paragraph"/>
+        <w:spacing w:before="0" w:beforeAutospacing="0" w:after="0" w:afterAutospacing="0"/>
+        <w:textAlignment w:val="baseline"/>
+        <w:rPr>
+          <w:rFonts w:ascii="Segoe UI" w:hAnsi="Segoe UI" w:cs="Segoe UI"/>
+          <w:sz w:val="18"/>
+          <w:szCs w:val="18"/>
+        </w:rPr>
+      </w:pPr>
+      <w:r>
+        <w:rPr>
+          <w:rStyle w:val="normaltextrun"/>
+          <w:rFonts w:ascii="Calibri" w:hAnsi="Calibri" w:cs="Calibri"/>
+          <w:color w:val="000000"/>
+          <w:sz w:val="22"/>
+          <w:szCs w:val="22"/>
+          <w:lang w:val="x-none"/>
+        </w:rPr>
+        <w:t xml:space="preserve">- </w:t>
+      </w:r>
+      <w:proofErr w:type="spellStart"/>
+      <w:r>
+        <w:rPr>
+          <w:rStyle w:val="normaltextrun"/>
+          <w:rFonts w:ascii="Calibri" w:hAnsi="Calibri" w:cs="Calibri"/>
+          <w:color w:val="000000"/>
+          <w:sz w:val="22"/>
+          <w:szCs w:val="22"/>
+          <w:lang w:val="x-none"/>
+        </w:rPr>
+        <w:t>VSCode</w:t>
+      </w:r>
+      <w:proofErr w:type="spellEnd"/>
+      <w:r>
+        <w:rPr>
+          <w:rStyle w:val="normaltextrun"/>
+          <w:rFonts w:ascii="Calibri" w:hAnsi="Calibri" w:cs="Calibri"/>
+          <w:color w:val="000000"/>
+          <w:sz w:val="22"/>
+          <w:szCs w:val="22"/>
+          <w:lang w:val="x-none"/>
+        </w:rPr>
+        <w:t xml:space="preserve"> tutorials for Python &amp; React</w:t>
+      </w:r>
+      <w:r>
+        <w:rPr>
+          <w:rStyle w:val="eop"/>
+          <w:rFonts w:ascii="Calibri" w:hAnsi="Calibri" w:cs="Calibri"/>
+          <w:color w:val="000000"/>
+          <w:sz w:val="22"/>
+          <w:szCs w:val="22"/>
+        </w:rPr>
+        <w:t> </w:t>
+      </w:r>
+    </w:p>
+    <w:p>
+      <w:pPr>
+        <w:pStyle w:val="paragraph"/>
+        <w:spacing w:before="0" w:beforeAutospacing="0" w:after="0" w:afterAutospacing="0"/>
+        <w:textAlignment w:val="baseline"/>
+        <w:rPr>
+          <w:rFonts w:ascii="Segoe UI" w:hAnsi="Segoe UI" w:cs="Segoe UI"/>
+          <w:sz w:val="18"/>
+          <w:szCs w:val="18"/>
+        </w:rPr>
+      </w:pPr>
+      <w:r>
+        <w:rPr>
+          <w:rStyle w:val="normaltextrun"/>
+          <w:rFonts w:ascii="Calibri" w:hAnsi="Calibri" w:cs="Calibri"/>
+          <w:color w:val="000000"/>
+          <w:sz w:val="22"/>
+          <w:szCs w:val="22"/>
+          <w:lang w:val="x-none"/>
+        </w:rPr>
+        <w:t>2. What I plan to do from this scrum to next? (next 24 hours)</w:t>
+      </w:r>
+      <w:r>
+        <w:rPr>
+          <w:rStyle w:val="eop"/>
+          <w:rFonts w:ascii="Calibri" w:hAnsi="Calibri" w:cs="Calibri"/>
+          <w:color w:val="000000"/>
+          <w:sz w:val="22"/>
+          <w:szCs w:val="22"/>
+        </w:rPr>
+        <w:t> </w:t>
+      </w:r>
+    </w:p>
+    <w:p>
+      <w:pPr>
+        <w:pStyle w:val="paragraph"/>
+        <w:spacing w:before="0" w:beforeAutospacing="0" w:after="0" w:afterAutospacing="0"/>
+        <w:textAlignment w:val="baseline"/>
+        <w:rPr>
+          <w:rFonts w:ascii="Segoe UI" w:hAnsi="Segoe UI" w:cs="Segoe UI"/>
+          <w:sz w:val="18"/>
+          <w:szCs w:val="18"/>
+        </w:rPr>
+      </w:pPr>
+      <w:r>
+        <w:rPr>
+          <w:rStyle w:val="normaltextrun"/>
+          <w:rFonts w:ascii="Calibri" w:hAnsi="Calibri" w:cs="Calibri"/>
+          <w:color w:val="000000"/>
+          <w:sz w:val="22"/>
+          <w:szCs w:val="22"/>
+          <w:lang w:val="x-none"/>
+        </w:rPr>
+        <w:t>- Complete React/Django Notes App tutorial</w:t>
+      </w:r>
+      <w:r>
+        <w:rPr>
+          <w:rStyle w:val="eop"/>
+          <w:rFonts w:ascii="Calibri" w:hAnsi="Calibri" w:cs="Calibri"/>
+          <w:color w:val="000000"/>
+          <w:sz w:val="22"/>
+          <w:szCs w:val="22"/>
+        </w:rPr>
+        <w:t> </w:t>
+      </w:r>
+    </w:p>
+    <w:p>
+      <w:pPr>
+        <w:pStyle w:val="paragraph"/>
+        <w:spacing w:before="0" w:beforeAutospacing="0" w:after="0" w:afterAutospacing="0"/>
+        <w:textAlignment w:val="baseline"/>
+        <w:rPr>
+          <w:rFonts w:ascii="Segoe UI" w:hAnsi="Segoe UI" w:cs="Segoe UI"/>
+          <w:sz w:val="18"/>
+          <w:szCs w:val="18"/>
+        </w:rPr>
+      </w:pPr>
+      <w:r>
+        <w:rPr>
+          <w:rStyle w:val="normaltextrun"/>
+          <w:rFonts w:ascii="Calibri" w:hAnsi="Calibri" w:cs="Calibri"/>
+          <w:color w:val="000000"/>
+          <w:sz w:val="22"/>
+          <w:szCs w:val="22"/>
+          <w:lang w:val="x-none"/>
+        </w:rPr>
+        <w:t>- Start UI kit</w:t>
+      </w:r>
+      <w:r>
+        <w:rPr>
+          <w:rStyle w:val="eop"/>
+          <w:rFonts w:ascii="Calibri" w:hAnsi="Calibri" w:cs="Calibri"/>
+          <w:color w:val="000000"/>
+          <w:sz w:val="22"/>
+          <w:szCs w:val="22"/>
+        </w:rPr>
+        <w:t> </w:t>
+      </w:r>
+    </w:p>
+    <w:p>
+      <w:pPr>
+        <w:pStyle w:val="paragraph"/>
+        <w:spacing w:before="0" w:beforeAutospacing="0" w:after="0" w:afterAutospacing="0"/>
+        <w:textAlignment w:val="baseline"/>
+        <w:rPr>
+          <w:rFonts w:ascii="Segoe UI" w:hAnsi="Segoe UI" w:cs="Segoe UI"/>
+          <w:sz w:val="18"/>
+          <w:szCs w:val="18"/>
+        </w:rPr>
+      </w:pPr>
+      <w:r>
+        <w:rPr>
+          <w:rStyle w:val="normaltextrun"/>
+          <w:rFonts w:ascii="Calibri" w:hAnsi="Calibri" w:cs="Calibri"/>
+          <w:color w:val="000000"/>
+          <w:sz w:val="22"/>
+          <w:szCs w:val="22"/>
+          <w:lang w:val="x-none"/>
+        </w:rPr>
+        <w:t>3. Where do I need assistance? What do I need to figure out?</w:t>
+      </w:r>
+      <w:r>
+        <w:rPr>
+          <w:rStyle w:val="eop"/>
+          <w:rFonts w:ascii="Calibri" w:hAnsi="Calibri" w:cs="Calibri"/>
+          <w:color w:val="000000"/>
+          <w:sz w:val="22"/>
+          <w:szCs w:val="22"/>
+        </w:rPr>
+        <w:t> </w:t>
+      </w:r>
+    </w:p>
+    <w:p>
+      <w:pPr>
+        <w:pStyle w:val="paragraph"/>
+        <w:spacing w:before="0" w:beforeAutospacing="0" w:after="0" w:afterAutospacing="0"/>
+        <w:textAlignment w:val="baseline"/>
+        <w:rPr>
+          <w:rFonts w:ascii="Segoe UI" w:hAnsi="Segoe UI" w:cs="Segoe UI"/>
+          <w:sz w:val="18"/>
+          <w:szCs w:val="18"/>
+        </w:rPr>
+      </w:pPr>
+      <w:r>
+        <w:rPr>
+          <w:rStyle w:val="normaltextrun"/>
+          <w:rFonts w:ascii="Calibri" w:hAnsi="Calibri" w:cs="Calibri"/>
+          <w:color w:val="000000"/>
+          <w:sz w:val="22"/>
+          <w:szCs w:val="22"/>
+          <w:lang w:val="x-none"/>
+        </w:rPr>
+        <w:t>- N/A</w:t>
+      </w:r>
+      <w:r>
+        <w:rPr>
+          <w:rStyle w:val="eop"/>
+          <w:rFonts w:ascii="Calibri" w:hAnsi="Calibri" w:cs="Calibri"/>
+          <w:color w:val="000000"/>
+          <w:sz w:val="22"/>
+          <w:szCs w:val="22"/>
+        </w:rPr>
+        <w:t> </w:t>
+      </w:r>
+    </w:p>
+    <w:p>
+      <w:pPr>
+        <w:pStyle w:val="paragraph"/>
+        <w:spacing w:before="0" w:beforeAutospacing="0" w:after="0" w:afterAutospacing="0"/>
+        <w:textAlignment w:val="baseline"/>
+        <w:rPr>
+          <w:rFonts w:ascii="Segoe UI" w:hAnsi="Segoe UI" w:cs="Segoe UI"/>
+          <w:sz w:val="18"/>
+          <w:szCs w:val="18"/>
+        </w:rPr>
+      </w:pPr>
+      <w:r>
+        <w:rPr>
+          <w:rStyle w:val="eop"/>
+          <w:rFonts w:ascii="Calibri" w:hAnsi="Calibri" w:cs="Calibri"/>
+          <w:color w:val="000000"/>
+          <w:sz w:val="22"/>
+          <w:szCs w:val="22"/>
+        </w:rPr>
+        <w:t> </w:t>
+      </w:r>
+    </w:p>
+    <w:p>
+      <w:pPr>
+        <w:pStyle w:val="paragraph"/>
+        <w:spacing w:before="0" w:beforeAutospacing="0" w:after="0" w:afterAutospacing="0"/>
+        <w:textAlignment w:val="baseline"/>
+        <w:rPr>
+          <w:rFonts w:ascii="Segoe UI" w:hAnsi="Segoe UI" w:cs="Segoe UI"/>
+          <w:sz w:val="18"/>
+          <w:szCs w:val="18"/>
+        </w:rPr>
+      </w:pPr>
+      <w:r>
+        <w:rPr>
+          <w:rStyle w:val="eop"/>
+          <w:rFonts w:ascii="Calibri" w:hAnsi="Calibri" w:cs="Calibri"/>
+          <w:sz w:val="22"/>
+          <w:szCs w:val="22"/>
+        </w:rPr>
+        <w:t> </w:t>
+      </w:r>
+    </w:p>
+    <w:p>
+      <w:pPr>
+        <w:pStyle w:val="paragraph"/>
+        <w:spacing w:before="0" w:beforeAutospacing="0" w:after="0" w:afterAutospacing="0"/>
+        <w:textAlignment w:val="baseline"/>
+        <w:rPr>
+          <w:rFonts w:ascii="Segoe UI" w:hAnsi="Segoe UI" w:cs="Segoe UI"/>
+          <w:color w:val="2F5496"/>
+          <w:sz w:val="18"/>
+          <w:szCs w:val="18"/>
+        </w:rPr>
+      </w:pPr>
+      <w:r>
+        <w:rPr>
+          <w:rStyle w:val="normaltextrun"/>
+          <w:rFonts w:ascii="Calibri Light" w:hAnsi="Calibri Light" w:cs="Calibri Light"/>
+          <w:color w:val="2F5496"/>
+          <w:sz w:val="32"/>
+          <w:szCs w:val="32"/>
+        </w:rPr>
+        <w:t>November 17, 2022</w:t>
+      </w:r>
+      <w:r>
+        <w:rPr>
+          <w:rStyle w:val="eop"/>
+          <w:rFonts w:ascii="Calibri Light" w:hAnsi="Calibri Light" w:cs="Calibri Light"/>
+          <w:color w:val="2F5496"/>
+          <w:sz w:val="32"/>
+          <w:szCs w:val="32"/>
+        </w:rPr>
+        <w:t> </w:t>
+      </w:r>
+    </w:p>
+    <w:p>
+      <w:pPr>
+        <w:pStyle w:val="paragraph"/>
+        <w:spacing w:before="0" w:beforeAutospacing="0" w:after="0" w:afterAutospacing="0"/>
+        <w:textAlignment w:val="baseline"/>
+        <w:rPr>
+          <w:rFonts w:ascii="Segoe UI" w:hAnsi="Segoe UI" w:cs="Segoe UI"/>
+          <w:color w:val="2F5496"/>
+          <w:sz w:val="18"/>
+          <w:szCs w:val="18"/>
+        </w:rPr>
+      </w:pPr>
+      <w:r>
+        <w:rPr>
+          <w:rStyle w:val="eop"/>
+          <w:rFonts w:ascii="Calibri Light" w:hAnsi="Calibri Light" w:cs="Calibri Light"/>
+          <w:color w:val="2F5496"/>
+          <w:sz w:val="26"/>
+          <w:szCs w:val="26"/>
+        </w:rPr>
+        <w:t> </w:t>
+      </w:r>
+    </w:p>
+    <w:p>
+      <w:pPr>
+        <w:pStyle w:val="paragraph"/>
+        <w:spacing w:before="0" w:beforeAutospacing="0" w:after="0" w:afterAutospacing="0"/>
+        <w:textAlignment w:val="baseline"/>
+        <w:rPr>
+          <w:rFonts w:ascii="Segoe UI" w:hAnsi="Segoe UI" w:cs="Segoe UI"/>
+          <w:color w:val="2F5496"/>
+          <w:sz w:val="18"/>
+          <w:szCs w:val="18"/>
+        </w:rPr>
+      </w:pPr>
+      <w:r>
+        <w:rPr>
+          <w:rStyle w:val="normaltextrun"/>
+          <w:rFonts w:ascii="Calibri Light" w:hAnsi="Calibri Light" w:cs="Calibri Light"/>
+          <w:color w:val="2F5496"/>
+          <w:sz w:val="26"/>
+          <w:szCs w:val="26"/>
+        </w:rPr>
+        <w:t>Louis</w:t>
+      </w:r>
+      <w:r>
+        <w:rPr>
+          <w:rStyle w:val="eop"/>
+          <w:rFonts w:ascii="Calibri Light" w:hAnsi="Calibri Light" w:cs="Calibri Light"/>
+          <w:color w:val="2F5496"/>
+          <w:sz w:val="26"/>
+          <w:szCs w:val="26"/>
+        </w:rPr>
+        <w:t> </w:t>
+      </w:r>
+    </w:p>
+    <w:p>
+      <w:pPr>
+        <w:pStyle w:val="paragraph"/>
+        <w:spacing w:before="0" w:beforeAutospacing="0" w:after="0" w:afterAutospacing="0"/>
+        <w:textAlignment w:val="baseline"/>
+        <w:rPr>
+          <w:rFonts w:ascii="Segoe UI" w:hAnsi="Segoe UI" w:cs="Segoe UI"/>
+          <w:sz w:val="18"/>
+          <w:szCs w:val="18"/>
+        </w:rPr>
+      </w:pPr>
+      <w:r>
+        <w:rPr>
+          <w:rStyle w:val="normaltextrun"/>
+          <w:rFonts w:ascii="Calibri" w:hAnsi="Calibri" w:cs="Calibri"/>
+          <w:color w:val="000000"/>
+          <w:sz w:val="22"/>
+          <w:szCs w:val="22"/>
+        </w:rPr>
+        <w:t xml:space="preserve">1.What </w:t>
+      </w:r>
+      <w:r>
+        <w:rPr>
+          <w:rStyle w:val="normaltextrun"/>
+          <w:rFonts w:ascii="Calibri" w:hAnsi="Calibri" w:cs="Calibri"/>
+          <w:color w:val="000000"/>
+          <w:sz w:val="22"/>
+          <w:szCs w:val="22"/>
+          <w:lang w:val="x-none"/>
+        </w:rPr>
+        <w:t>I have done / not done since last Scrum?</w:t>
+      </w:r>
+      <w:r>
+        <w:rPr>
+          <w:rStyle w:val="eop"/>
+          <w:rFonts w:ascii="Calibri" w:hAnsi="Calibri" w:cs="Calibri"/>
+          <w:color w:val="000000"/>
+          <w:sz w:val="22"/>
+          <w:szCs w:val="22"/>
+        </w:rPr>
+        <w:t> </w:t>
+      </w:r>
+    </w:p>
+    <w:p>
+      <w:pPr>
+        <w:pStyle w:val="paragraph"/>
+        <w:spacing w:before="0" w:beforeAutospacing="0" w:after="0" w:afterAutospacing="0"/>
+        <w:textAlignment w:val="baseline"/>
+        <w:rPr>
+          <w:rFonts w:ascii="Segoe UI" w:hAnsi="Segoe UI" w:cs="Segoe UI"/>
+          <w:sz w:val="18"/>
+          <w:szCs w:val="18"/>
+        </w:rPr>
+      </w:pPr>
+      <w:r>
+        <w:rPr>
+          <w:rStyle w:val="normaltextrun"/>
+          <w:rFonts w:ascii="Calibri" w:hAnsi="Calibri" w:cs="Calibri"/>
+          <w:color w:val="000000"/>
+          <w:sz w:val="22"/>
+          <w:szCs w:val="22"/>
+          <w:lang w:val="x-none"/>
+        </w:rPr>
+        <w:t xml:space="preserve">Read python </w:t>
+      </w:r>
+      <w:proofErr w:type="spellStart"/>
+      <w:r>
+        <w:rPr>
+          <w:rStyle w:val="normaltextrun"/>
+          <w:rFonts w:ascii="Calibri" w:hAnsi="Calibri" w:cs="Calibri"/>
+          <w:color w:val="000000"/>
+          <w:sz w:val="22"/>
+          <w:szCs w:val="22"/>
+          <w:lang w:val="x-none"/>
+        </w:rPr>
+        <w:t>codecademy</w:t>
+      </w:r>
+      <w:proofErr w:type="spellEnd"/>
+      <w:r>
+        <w:rPr>
+          <w:rStyle w:val="eop"/>
+          <w:rFonts w:ascii="Calibri" w:hAnsi="Calibri" w:cs="Calibri"/>
+          <w:color w:val="000000"/>
+          <w:sz w:val="22"/>
+          <w:szCs w:val="22"/>
+        </w:rPr>
+        <w:t> </w:t>
+      </w:r>
+    </w:p>
+    <w:p>
+      <w:pPr>
+        <w:pStyle w:val="paragraph"/>
+        <w:spacing w:before="0" w:beforeAutospacing="0" w:after="0" w:afterAutospacing="0"/>
+        <w:textAlignment w:val="baseline"/>
+        <w:rPr>
+          <w:rFonts w:ascii="Segoe UI" w:hAnsi="Segoe UI" w:cs="Segoe UI"/>
+          <w:sz w:val="18"/>
+          <w:szCs w:val="18"/>
+        </w:rPr>
+      </w:pPr>
+      <w:r>
+        <w:rPr>
+          <w:rStyle w:val="normaltextrun"/>
+          <w:rFonts w:ascii="Calibri" w:hAnsi="Calibri" w:cs="Calibri"/>
+          <w:color w:val="000000"/>
+          <w:sz w:val="22"/>
+          <w:szCs w:val="22"/>
+          <w:lang w:val="x-none"/>
+        </w:rPr>
+        <w:t>2. What I plan to do from this scrum to next? (next 24 hours)</w:t>
+      </w:r>
+      <w:r>
+        <w:rPr>
+          <w:rStyle w:val="eop"/>
+          <w:rFonts w:ascii="Calibri" w:hAnsi="Calibri" w:cs="Calibri"/>
+          <w:color w:val="000000"/>
+          <w:sz w:val="22"/>
+          <w:szCs w:val="22"/>
+        </w:rPr>
+        <w:t> </w:t>
+      </w:r>
+    </w:p>
+    <w:p>
+      <w:pPr>
+        <w:pStyle w:val="paragraph"/>
+        <w:spacing w:before="0" w:beforeAutospacing="0" w:after="0" w:afterAutospacing="0"/>
+        <w:textAlignment w:val="baseline"/>
+        <w:rPr>
+          <w:rFonts w:ascii="Segoe UI" w:hAnsi="Segoe UI" w:cs="Segoe UI"/>
+          <w:sz w:val="18"/>
+          <w:szCs w:val="18"/>
+        </w:rPr>
+      </w:pPr>
+      <w:r>
+        <w:rPr>
+          <w:rStyle w:val="normaltextrun"/>
+          <w:rFonts w:ascii="Calibri" w:hAnsi="Calibri" w:cs="Calibri"/>
+          <w:color w:val="000000"/>
+          <w:sz w:val="22"/>
+          <w:szCs w:val="22"/>
+          <w:lang w:val="x-none"/>
+        </w:rPr>
+        <w:t xml:space="preserve">Django </w:t>
+      </w:r>
+      <w:proofErr w:type="spellStart"/>
+      <w:r>
+        <w:rPr>
+          <w:rStyle w:val="normaltextrun"/>
+          <w:rFonts w:ascii="Calibri" w:hAnsi="Calibri" w:cs="Calibri"/>
+          <w:color w:val="000000"/>
+          <w:sz w:val="22"/>
+          <w:szCs w:val="22"/>
+          <w:lang w:val="x-none"/>
+        </w:rPr>
+        <w:t>vscode</w:t>
+      </w:r>
+      <w:proofErr w:type="spellEnd"/>
+      <w:r>
+        <w:rPr>
+          <w:rStyle w:val="normaltextrun"/>
+          <w:rFonts w:ascii="Calibri" w:hAnsi="Calibri" w:cs="Calibri"/>
+          <w:color w:val="000000"/>
+          <w:sz w:val="22"/>
+          <w:szCs w:val="22"/>
+          <w:lang w:val="x-none"/>
+        </w:rPr>
+        <w:t xml:space="preserve"> tutorials</w:t>
+      </w:r>
+      <w:r>
+        <w:rPr>
+          <w:rStyle w:val="eop"/>
+          <w:rFonts w:ascii="Calibri" w:hAnsi="Calibri" w:cs="Calibri"/>
+          <w:color w:val="000000"/>
+          <w:sz w:val="22"/>
+          <w:szCs w:val="22"/>
+        </w:rPr>
+        <w:t> </w:t>
+      </w:r>
+    </w:p>
+    <w:p>
+      <w:pPr>
+        <w:pStyle w:val="paragraph"/>
+        <w:spacing w:before="0" w:beforeAutospacing="0" w:after="0" w:afterAutospacing="0"/>
+        <w:textAlignment w:val="baseline"/>
+        <w:rPr>
+          <w:rFonts w:ascii="Segoe UI" w:hAnsi="Segoe UI" w:cs="Segoe UI"/>
+          <w:sz w:val="18"/>
+          <w:szCs w:val="18"/>
+        </w:rPr>
+      </w:pPr>
+      <w:r>
+        <w:rPr>
+          <w:rStyle w:val="normaltextrun"/>
+          <w:rFonts w:ascii="Calibri" w:hAnsi="Calibri" w:cs="Calibri"/>
+          <w:color w:val="000000"/>
+          <w:sz w:val="22"/>
+          <w:szCs w:val="22"/>
+          <w:lang w:val="x-none"/>
+        </w:rPr>
+        <w:t>Reading Django Security documentations</w:t>
+      </w:r>
+      <w:r>
+        <w:rPr>
+          <w:rStyle w:val="eop"/>
+          <w:rFonts w:ascii="Calibri" w:hAnsi="Calibri" w:cs="Calibri"/>
+          <w:color w:val="000000"/>
+          <w:sz w:val="22"/>
+          <w:szCs w:val="22"/>
+        </w:rPr>
+        <w:t> </w:t>
+      </w:r>
+    </w:p>
+    <w:p>
+      <w:pPr>
+        <w:pStyle w:val="paragraph"/>
+        <w:spacing w:before="0" w:beforeAutospacing="0" w:after="0" w:afterAutospacing="0"/>
+        <w:textAlignment w:val="baseline"/>
+        <w:rPr>
+          <w:rFonts w:ascii="Segoe UI" w:hAnsi="Segoe UI" w:cs="Segoe UI"/>
+          <w:sz w:val="18"/>
+          <w:szCs w:val="18"/>
+        </w:rPr>
+      </w:pPr>
+      <w:r>
+        <w:rPr>
+          <w:rStyle w:val="normaltextrun"/>
+          <w:rFonts w:ascii="Calibri" w:hAnsi="Calibri" w:cs="Calibri"/>
+          <w:color w:val="000000"/>
+          <w:sz w:val="22"/>
+          <w:szCs w:val="22"/>
+          <w:lang w:val="x-none"/>
+        </w:rPr>
+        <w:t>3. Where do I need assistance? What do I need to figure out?</w:t>
+      </w:r>
+      <w:r>
+        <w:rPr>
+          <w:rStyle w:val="eop"/>
+          <w:rFonts w:ascii="Calibri" w:hAnsi="Calibri" w:cs="Calibri"/>
+          <w:color w:val="000000"/>
+          <w:sz w:val="22"/>
+          <w:szCs w:val="22"/>
+        </w:rPr>
+        <w:t> </w:t>
+      </w:r>
+    </w:p>
+    <w:p>
+      <w:pPr>
+        <w:pStyle w:val="paragraph"/>
+        <w:spacing w:before="0" w:beforeAutospacing="0" w:after="0" w:afterAutospacing="0"/>
+        <w:textAlignment w:val="baseline"/>
+        <w:rPr>
+          <w:rFonts w:ascii="Segoe UI" w:hAnsi="Segoe UI" w:cs="Segoe UI"/>
+          <w:sz w:val="18"/>
+          <w:szCs w:val="18"/>
+        </w:rPr>
+      </w:pPr>
+      <w:proofErr w:type="spellStart"/>
+      <w:r>
+        <w:rPr>
+          <w:rStyle w:val="normaltextrun"/>
+          <w:rFonts w:ascii="Calibri" w:hAnsi="Calibri" w:cs="Calibri"/>
+          <w:color w:val="000000"/>
+          <w:sz w:val="22"/>
+          <w:szCs w:val="22"/>
+        </w:rPr>
+        <w:t>NaN</w:t>
+      </w:r>
+      <w:proofErr w:type="spellEnd"/>
+      <w:r>
+        <w:rPr>
+          <w:rStyle w:val="eop"/>
+          <w:rFonts w:ascii="Calibri" w:hAnsi="Calibri" w:cs="Calibri"/>
+          <w:color w:val="000000"/>
+          <w:sz w:val="22"/>
+          <w:szCs w:val="22"/>
+        </w:rPr>
+        <w:t> </w:t>
+      </w:r>
+    </w:p>
+    <w:p>
+      <w:pPr>
+        <w:pStyle w:val="Heading1"/>
+      </w:pPr>
+    </w:p>
     <w:p>
       <w:pPr>
         <w:pStyle w:val="Heading1"/>
@@ -155,6 +3012,7 @@
           <w:color w:val="000000" w:themeColor="text1"/>
         </w:rPr>
       </w:pPr>
+      <w:proofErr w:type="spellStart"/>
       <w:r>
         <w:rPr>
           <w:rFonts w:ascii="Calibri" w:eastAsia="Calibri" w:hAnsi="Calibri" w:cs="Calibri"/>
@@ -162,6 +3020,7 @@
         </w:rPr>
         <w:t>NaN</w:t>
       </w:r>
+      <w:proofErr w:type="spellEnd"/>
     </w:p>
     <w:p>
       <w:pPr>
@@ -179,6 +3038,7 @@
         <w:rPr>
           <w:rFonts w:ascii="Calibri Light" w:eastAsia="Calibri Light" w:hAnsi="Calibri Light" w:cs="Calibri Light"/>
         </w:rPr>
+        <w:lastRenderedPageBreak/>
         <w:t>Rami</w:t>
       </w:r>
     </w:p>
@@ -904,8 +3764,464 @@
       </w:rPr>
     </w:lvl>
   </w:abstractNum>
+  <w:abstractNum w:abstractNumId="1" w15:restartNumberingAfterBreak="0">
+    <w:nsid w:val="0EF628A7"/>
+    <w:multiLevelType w:val="multilevel"/>
+    <w:tmpl w:val="B6B4B4B0"/>
+    <w:lvl w:ilvl="0">
+      <w:start w:val="1"/>
+      <w:numFmt w:val="bullet"/>
+      <w:lvlText w:val=""/>
+      <w:lvlJc w:val="left"/>
+      <w:pPr>
+        <w:tabs>
+          <w:tab w:val="num" w:pos="720"/>
+        </w:tabs>
+        <w:ind w:left="720" w:hanging="360"/>
+      </w:pPr>
+      <w:rPr>
+        <w:rFonts w:ascii="Symbol" w:hAnsi="Symbol" w:hint="default"/>
+        <w:sz w:val="20"/>
+      </w:rPr>
+    </w:lvl>
+    <w:lvl w:ilvl="1" w:tentative="1">
+      <w:start w:val="1"/>
+      <w:numFmt w:val="bullet"/>
+      <w:lvlText w:val=""/>
+      <w:lvlJc w:val="left"/>
+      <w:pPr>
+        <w:tabs>
+          <w:tab w:val="num" w:pos="1440"/>
+        </w:tabs>
+        <w:ind w:left="1440" w:hanging="360"/>
+      </w:pPr>
+      <w:rPr>
+        <w:rFonts w:ascii="Symbol" w:hAnsi="Symbol" w:hint="default"/>
+        <w:sz w:val="20"/>
+      </w:rPr>
+    </w:lvl>
+    <w:lvl w:ilvl="2" w:tentative="1">
+      <w:start w:val="1"/>
+      <w:numFmt w:val="bullet"/>
+      <w:lvlText w:val=""/>
+      <w:lvlJc w:val="left"/>
+      <w:pPr>
+        <w:tabs>
+          <w:tab w:val="num" w:pos="2160"/>
+        </w:tabs>
+        <w:ind w:left="2160" w:hanging="360"/>
+      </w:pPr>
+      <w:rPr>
+        <w:rFonts w:ascii="Symbol" w:hAnsi="Symbol" w:hint="default"/>
+        <w:sz w:val="20"/>
+      </w:rPr>
+    </w:lvl>
+    <w:lvl w:ilvl="3" w:tentative="1">
+      <w:start w:val="1"/>
+      <w:numFmt w:val="bullet"/>
+      <w:lvlText w:val=""/>
+      <w:lvlJc w:val="left"/>
+      <w:pPr>
+        <w:tabs>
+          <w:tab w:val="num" w:pos="2880"/>
+        </w:tabs>
+        <w:ind w:left="2880" w:hanging="360"/>
+      </w:pPr>
+      <w:rPr>
+        <w:rFonts w:ascii="Symbol" w:hAnsi="Symbol" w:hint="default"/>
+        <w:sz w:val="20"/>
+      </w:rPr>
+    </w:lvl>
+    <w:lvl w:ilvl="4" w:tentative="1">
+      <w:start w:val="1"/>
+      <w:numFmt w:val="bullet"/>
+      <w:lvlText w:val=""/>
+      <w:lvlJc w:val="left"/>
+      <w:pPr>
+        <w:tabs>
+          <w:tab w:val="num" w:pos="3600"/>
+        </w:tabs>
+        <w:ind w:left="3600" w:hanging="360"/>
+      </w:pPr>
+      <w:rPr>
+        <w:rFonts w:ascii="Symbol" w:hAnsi="Symbol" w:hint="default"/>
+        <w:sz w:val="20"/>
+      </w:rPr>
+    </w:lvl>
+    <w:lvl w:ilvl="5" w:tentative="1">
+      <w:start w:val="1"/>
+      <w:numFmt w:val="bullet"/>
+      <w:lvlText w:val=""/>
+      <w:lvlJc w:val="left"/>
+      <w:pPr>
+        <w:tabs>
+          <w:tab w:val="num" w:pos="4320"/>
+        </w:tabs>
+        <w:ind w:left="4320" w:hanging="360"/>
+      </w:pPr>
+      <w:rPr>
+        <w:rFonts w:ascii="Symbol" w:hAnsi="Symbol" w:hint="default"/>
+        <w:sz w:val="20"/>
+      </w:rPr>
+    </w:lvl>
+    <w:lvl w:ilvl="6" w:tentative="1">
+      <w:start w:val="1"/>
+      <w:numFmt w:val="bullet"/>
+      <w:lvlText w:val=""/>
+      <w:lvlJc w:val="left"/>
+      <w:pPr>
+        <w:tabs>
+          <w:tab w:val="num" w:pos="5040"/>
+        </w:tabs>
+        <w:ind w:left="5040" w:hanging="360"/>
+      </w:pPr>
+      <w:rPr>
+        <w:rFonts w:ascii="Symbol" w:hAnsi="Symbol" w:hint="default"/>
+        <w:sz w:val="20"/>
+      </w:rPr>
+    </w:lvl>
+    <w:lvl w:ilvl="7" w:tentative="1">
+      <w:start w:val="1"/>
+      <w:numFmt w:val="bullet"/>
+      <w:lvlText w:val=""/>
+      <w:lvlJc w:val="left"/>
+      <w:pPr>
+        <w:tabs>
+          <w:tab w:val="num" w:pos="5760"/>
+        </w:tabs>
+        <w:ind w:left="5760" w:hanging="360"/>
+      </w:pPr>
+      <w:rPr>
+        <w:rFonts w:ascii="Symbol" w:hAnsi="Symbol" w:hint="default"/>
+        <w:sz w:val="20"/>
+      </w:rPr>
+    </w:lvl>
+    <w:lvl w:ilvl="8" w:tentative="1">
+      <w:start w:val="1"/>
+      <w:numFmt w:val="bullet"/>
+      <w:lvlText w:val=""/>
+      <w:lvlJc w:val="left"/>
+      <w:pPr>
+        <w:tabs>
+          <w:tab w:val="num" w:pos="6480"/>
+        </w:tabs>
+        <w:ind w:left="6480" w:hanging="360"/>
+      </w:pPr>
+      <w:rPr>
+        <w:rFonts w:ascii="Symbol" w:hAnsi="Symbol" w:hint="default"/>
+        <w:sz w:val="20"/>
+      </w:rPr>
+    </w:lvl>
+  </w:abstractNum>
+  <w:abstractNum w:abstractNumId="2" w15:restartNumberingAfterBreak="0">
+    <w:nsid w:val="0FC641D0"/>
+    <w:multiLevelType w:val="multilevel"/>
+    <w:tmpl w:val="3B022C56"/>
+    <w:lvl w:ilvl="0">
+      <w:start w:val="1"/>
+      <w:numFmt w:val="bullet"/>
+      <w:lvlText w:val=""/>
+      <w:lvlJc w:val="left"/>
+      <w:pPr>
+        <w:tabs>
+          <w:tab w:val="num" w:pos="720"/>
+        </w:tabs>
+        <w:ind w:left="720" w:hanging="360"/>
+      </w:pPr>
+      <w:rPr>
+        <w:rFonts w:ascii="Symbol" w:hAnsi="Symbol" w:hint="default"/>
+        <w:sz w:val="20"/>
+      </w:rPr>
+    </w:lvl>
+    <w:lvl w:ilvl="1" w:tentative="1">
+      <w:start w:val="1"/>
+      <w:numFmt w:val="bullet"/>
+      <w:lvlText w:val=""/>
+      <w:lvlJc w:val="left"/>
+      <w:pPr>
+        <w:tabs>
+          <w:tab w:val="num" w:pos="1440"/>
+        </w:tabs>
+        <w:ind w:left="1440" w:hanging="360"/>
+      </w:pPr>
+      <w:rPr>
+        <w:rFonts w:ascii="Symbol" w:hAnsi="Symbol" w:hint="default"/>
+        <w:sz w:val="20"/>
+      </w:rPr>
+    </w:lvl>
+    <w:lvl w:ilvl="2" w:tentative="1">
+      <w:start w:val="1"/>
+      <w:numFmt w:val="bullet"/>
+      <w:lvlText w:val=""/>
+      <w:lvlJc w:val="left"/>
+      <w:pPr>
+        <w:tabs>
+          <w:tab w:val="num" w:pos="2160"/>
+        </w:tabs>
+        <w:ind w:left="2160" w:hanging="360"/>
+      </w:pPr>
+      <w:rPr>
+        <w:rFonts w:ascii="Symbol" w:hAnsi="Symbol" w:hint="default"/>
+        <w:sz w:val="20"/>
+      </w:rPr>
+    </w:lvl>
+    <w:lvl w:ilvl="3" w:tentative="1">
+      <w:start w:val="1"/>
+      <w:numFmt w:val="bullet"/>
+      <w:lvlText w:val=""/>
+      <w:lvlJc w:val="left"/>
+      <w:pPr>
+        <w:tabs>
+          <w:tab w:val="num" w:pos="2880"/>
+        </w:tabs>
+        <w:ind w:left="2880" w:hanging="360"/>
+      </w:pPr>
+      <w:rPr>
+        <w:rFonts w:ascii="Symbol" w:hAnsi="Symbol" w:hint="default"/>
+        <w:sz w:val="20"/>
+      </w:rPr>
+    </w:lvl>
+    <w:lvl w:ilvl="4" w:tentative="1">
+      <w:start w:val="1"/>
+      <w:numFmt w:val="bullet"/>
+      <w:lvlText w:val=""/>
+      <w:lvlJc w:val="left"/>
+      <w:pPr>
+        <w:tabs>
+          <w:tab w:val="num" w:pos="3600"/>
+        </w:tabs>
+        <w:ind w:left="3600" w:hanging="360"/>
+      </w:pPr>
+      <w:rPr>
+        <w:rFonts w:ascii="Symbol" w:hAnsi="Symbol" w:hint="default"/>
+        <w:sz w:val="20"/>
+      </w:rPr>
+    </w:lvl>
+    <w:lvl w:ilvl="5" w:tentative="1">
+      <w:start w:val="1"/>
+      <w:numFmt w:val="bullet"/>
+      <w:lvlText w:val=""/>
+      <w:lvlJc w:val="left"/>
+      <w:pPr>
+        <w:tabs>
+          <w:tab w:val="num" w:pos="4320"/>
+        </w:tabs>
+        <w:ind w:left="4320" w:hanging="360"/>
+      </w:pPr>
+      <w:rPr>
+        <w:rFonts w:ascii="Symbol" w:hAnsi="Symbol" w:hint="default"/>
+        <w:sz w:val="20"/>
+      </w:rPr>
+    </w:lvl>
+    <w:lvl w:ilvl="6" w:tentative="1">
+      <w:start w:val="1"/>
+      <w:numFmt w:val="bullet"/>
+      <w:lvlText w:val=""/>
+      <w:lvlJc w:val="left"/>
+      <w:pPr>
+        <w:tabs>
+          <w:tab w:val="num" w:pos="5040"/>
+        </w:tabs>
+        <w:ind w:left="5040" w:hanging="360"/>
+      </w:pPr>
+      <w:rPr>
+        <w:rFonts w:ascii="Symbol" w:hAnsi="Symbol" w:hint="default"/>
+        <w:sz w:val="20"/>
+      </w:rPr>
+    </w:lvl>
+    <w:lvl w:ilvl="7" w:tentative="1">
+      <w:start w:val="1"/>
+      <w:numFmt w:val="bullet"/>
+      <w:lvlText w:val=""/>
+      <w:lvlJc w:val="left"/>
+      <w:pPr>
+        <w:tabs>
+          <w:tab w:val="num" w:pos="5760"/>
+        </w:tabs>
+        <w:ind w:left="5760" w:hanging="360"/>
+      </w:pPr>
+      <w:rPr>
+        <w:rFonts w:ascii="Symbol" w:hAnsi="Symbol" w:hint="default"/>
+        <w:sz w:val="20"/>
+      </w:rPr>
+    </w:lvl>
+    <w:lvl w:ilvl="8" w:tentative="1">
+      <w:start w:val="1"/>
+      <w:numFmt w:val="bullet"/>
+      <w:lvlText w:val=""/>
+      <w:lvlJc w:val="left"/>
+      <w:pPr>
+        <w:tabs>
+          <w:tab w:val="num" w:pos="6480"/>
+        </w:tabs>
+        <w:ind w:left="6480" w:hanging="360"/>
+      </w:pPr>
+      <w:rPr>
+        <w:rFonts w:ascii="Symbol" w:hAnsi="Symbol" w:hint="default"/>
+        <w:sz w:val="20"/>
+      </w:rPr>
+    </w:lvl>
+  </w:abstractNum>
+  <w:abstractNum w:abstractNumId="3" w15:restartNumberingAfterBreak="0">
+    <w:nsid w:val="3D9D7891"/>
+    <w:multiLevelType w:val="multilevel"/>
+    <w:tmpl w:val="2598BF5E"/>
+    <w:lvl w:ilvl="0">
+      <w:start w:val="1"/>
+      <w:numFmt w:val="bullet"/>
+      <w:lvlText w:val=""/>
+      <w:lvlJc w:val="left"/>
+      <w:pPr>
+        <w:tabs>
+          <w:tab w:val="num" w:pos="720"/>
+        </w:tabs>
+        <w:ind w:left="720" w:hanging="360"/>
+      </w:pPr>
+      <w:rPr>
+        <w:rFonts w:ascii="Symbol" w:hAnsi="Symbol" w:hint="default"/>
+        <w:sz w:val="20"/>
+      </w:rPr>
+    </w:lvl>
+    <w:lvl w:ilvl="1" w:tentative="1">
+      <w:start w:val="1"/>
+      <w:numFmt w:val="bullet"/>
+      <w:lvlText w:val=""/>
+      <w:lvlJc w:val="left"/>
+      <w:pPr>
+        <w:tabs>
+          <w:tab w:val="num" w:pos="1440"/>
+        </w:tabs>
+        <w:ind w:left="1440" w:hanging="360"/>
+      </w:pPr>
+      <w:rPr>
+        <w:rFonts w:ascii="Symbol" w:hAnsi="Symbol" w:hint="default"/>
+        <w:sz w:val="20"/>
+      </w:rPr>
+    </w:lvl>
+    <w:lvl w:ilvl="2" w:tentative="1">
+      <w:start w:val="1"/>
+      <w:numFmt w:val="bullet"/>
+      <w:lvlText w:val=""/>
+      <w:lvlJc w:val="left"/>
+      <w:pPr>
+        <w:tabs>
+          <w:tab w:val="num" w:pos="2160"/>
+        </w:tabs>
+        <w:ind w:left="2160" w:hanging="360"/>
+      </w:pPr>
+      <w:rPr>
+        <w:rFonts w:ascii="Symbol" w:hAnsi="Symbol" w:hint="default"/>
+        <w:sz w:val="20"/>
+      </w:rPr>
+    </w:lvl>
+    <w:lvl w:ilvl="3" w:tentative="1">
+      <w:start w:val="1"/>
+      <w:numFmt w:val="bullet"/>
+      <w:lvlText w:val=""/>
+      <w:lvlJc w:val="left"/>
+      <w:pPr>
+        <w:tabs>
+          <w:tab w:val="num" w:pos="2880"/>
+        </w:tabs>
+        <w:ind w:left="2880" w:hanging="360"/>
+      </w:pPr>
+      <w:rPr>
+        <w:rFonts w:ascii="Symbol" w:hAnsi="Symbol" w:hint="default"/>
+        <w:sz w:val="20"/>
+      </w:rPr>
+    </w:lvl>
+    <w:lvl w:ilvl="4" w:tentative="1">
+      <w:start w:val="1"/>
+      <w:numFmt w:val="bullet"/>
+      <w:lvlText w:val=""/>
+      <w:lvlJc w:val="left"/>
+      <w:pPr>
+        <w:tabs>
+          <w:tab w:val="num" w:pos="3600"/>
+        </w:tabs>
+        <w:ind w:left="3600" w:hanging="360"/>
+      </w:pPr>
+      <w:rPr>
+        <w:rFonts w:ascii="Symbol" w:hAnsi="Symbol" w:hint="default"/>
+        <w:sz w:val="20"/>
+      </w:rPr>
+    </w:lvl>
+    <w:lvl w:ilvl="5" w:tentative="1">
+      <w:start w:val="1"/>
+      <w:numFmt w:val="bullet"/>
+      <w:lvlText w:val=""/>
+      <w:lvlJc w:val="left"/>
+      <w:pPr>
+        <w:tabs>
+          <w:tab w:val="num" w:pos="4320"/>
+        </w:tabs>
+        <w:ind w:left="4320" w:hanging="360"/>
+      </w:pPr>
+      <w:rPr>
+        <w:rFonts w:ascii="Symbol" w:hAnsi="Symbol" w:hint="default"/>
+        <w:sz w:val="20"/>
+      </w:rPr>
+    </w:lvl>
+    <w:lvl w:ilvl="6" w:tentative="1">
+      <w:start w:val="1"/>
+      <w:numFmt w:val="bullet"/>
+      <w:lvlText w:val=""/>
+      <w:lvlJc w:val="left"/>
+      <w:pPr>
+        <w:tabs>
+          <w:tab w:val="num" w:pos="5040"/>
+        </w:tabs>
+        <w:ind w:left="5040" w:hanging="360"/>
+      </w:pPr>
+      <w:rPr>
+        <w:rFonts w:ascii="Symbol" w:hAnsi="Symbol" w:hint="default"/>
+        <w:sz w:val="20"/>
+      </w:rPr>
+    </w:lvl>
+    <w:lvl w:ilvl="7" w:tentative="1">
+      <w:start w:val="1"/>
+      <w:numFmt w:val="bullet"/>
+      <w:lvlText w:val=""/>
+      <w:lvlJc w:val="left"/>
+      <w:pPr>
+        <w:tabs>
+          <w:tab w:val="num" w:pos="5760"/>
+        </w:tabs>
+        <w:ind w:left="5760" w:hanging="360"/>
+      </w:pPr>
+      <w:rPr>
+        <w:rFonts w:ascii="Symbol" w:hAnsi="Symbol" w:hint="default"/>
+        <w:sz w:val="20"/>
+      </w:rPr>
+    </w:lvl>
+    <w:lvl w:ilvl="8" w:tentative="1">
+      <w:start w:val="1"/>
+      <w:numFmt w:val="bullet"/>
+      <w:lvlText w:val=""/>
+      <w:lvlJc w:val="left"/>
+      <w:pPr>
+        <w:tabs>
+          <w:tab w:val="num" w:pos="6480"/>
+        </w:tabs>
+        <w:ind w:left="6480" w:hanging="360"/>
+      </w:pPr>
+      <w:rPr>
+        <w:rFonts w:ascii="Symbol" w:hAnsi="Symbol" w:hint="default"/>
+        <w:sz w:val="20"/>
+      </w:rPr>
+    </w:lvl>
+  </w:abstractNum>
   <w:num w:numId="1" w16cid:durableId="763963562">
     <w:abstractNumId w:val="0"/>
+  </w:num>
+  <w:num w:numId="2" w16cid:durableId="1229144687">
+    <w:abstractNumId w:val="2"/>
+  </w:num>
+  <w:num w:numId="3" w16cid:durableId="134612623">
+    <w:abstractNumId w:val="1"/>
+  </w:num>
+  <w:num w:numId="4" w16cid:durableId="1538354265">
+    <w:abstractNumId w:val="3"/>
   </w:num>
 </w:numbering>
 </file>
@@ -1421,6 +4737,34 @@
       <w:contextualSpacing/>
     </w:pPr>
   </w:style>
+  <w:style w:type="paragraph" w:customStyle="1" w:styleId="paragraph">
+    <w:name w:val="paragraph"/>
+    <w:basedOn w:val="Normal"/>
+    <w:rsid w:val="005A5D93"/>
+    <w:pPr>
+      <w:spacing w:before="100" w:beforeAutospacing="1" w:after="100" w:afterAutospacing="1" w:line="240" w:lineRule="auto"/>
+    </w:pPr>
+    <w:rPr>
+      <w:rFonts w:ascii="Times New Roman" w:eastAsia="Times New Roman" w:hAnsi="Times New Roman" w:cs="Times New Roman"/>
+      <w:sz w:val="24"/>
+      <w:szCs w:val="24"/>
+    </w:rPr>
+  </w:style>
+  <w:style w:type="character" w:customStyle="1" w:styleId="eop">
+    <w:name w:val="eop"/>
+    <w:basedOn w:val="DefaultParagraphFont"/>
+    <w:rsid w:val="005A5D93"/>
+  </w:style>
+  <w:style w:type="character" w:customStyle="1" w:styleId="normaltextrun">
+    <w:name w:val="normaltextrun"/>
+    <w:basedOn w:val="DefaultParagraphFont"/>
+    <w:rsid w:val="005A5D93"/>
+  </w:style>
+  <w:style w:type="character" w:customStyle="1" w:styleId="tabchar">
+    <w:name w:val="tabchar"/>
+    <w:basedOn w:val="DefaultParagraphFont"/>
+    <w:rsid w:val="005A5D93"/>
+  </w:style>
 </w:styles>
 </file>
 

</xml_diff>